<commit_message>
navigating zcee perspective v2 draft
</commit_message>
<xml_diff>
--- a/docs/navigating zcee perspective.docx
+++ b/docs/navigating zcee perspective.docx
@@ -20,8 +20,6 @@
       <w:r>
         <w:t>P</w:t>
       </w:r>
-      <w:bookmarkStart w:id="0" w:name="_GoBack"/>
-      <w:bookmarkEnd w:id="0"/>
       <w:r>
         <w:t>erspective</w:t>
       </w:r>
@@ -33,6 +31,18 @@
           <w:b/>
           <w:bCs/>
         </w:rPr>
+      </w:pPr>
+      <w:r>
+        <w:rPr>
+          <w:b/>
+          <w:bCs/>
+        </w:rPr>
+        <w:t xml:space="preserve">Option 1) </w:t>
+      </w:r>
+    </w:p>
+    <w:p>
+      <w:pPr>
+        <w:spacing w:after="120" w:line="240" w:lineRule="auto"/>
       </w:pPr>
       <w:r>
         <w:rPr>
@@ -41,16 +51,16 @@
         <mc:AlternateContent>
           <mc:Choice Requires="wps">
             <w:drawing>
-              <wp:anchor distT="0" distB="0" distL="114300" distR="114300" simplePos="0" relativeHeight="251655168" behindDoc="0" locked="0" layoutInCell="1" allowOverlap="1" wp14:anchorId="3D278193" wp14:editId="310FA187">
+              <wp:anchor distT="0" distB="0" distL="114300" distR="114300" simplePos="0" relativeHeight="251655168" behindDoc="0" locked="0" layoutInCell="1" allowOverlap="1" wp14:anchorId="3D278193" wp14:editId="4852D897">
                 <wp:simplePos x="0" y="0"/>
                 <wp:positionH relativeFrom="column">
-                  <wp:posOffset>3794760</wp:posOffset>
+                  <wp:posOffset>3710940</wp:posOffset>
                 </wp:positionH>
                 <wp:positionV relativeFrom="paragraph">
-                  <wp:posOffset>194310</wp:posOffset>
+                  <wp:posOffset>97155</wp:posOffset>
                 </wp:positionV>
-                <wp:extent cx="830580" cy="525780"/>
-                <wp:effectExtent l="0" t="0" r="83820" b="64770"/>
+                <wp:extent cx="952500" cy="579120"/>
+                <wp:effectExtent l="0" t="0" r="76200" b="49530"/>
                 <wp:wrapNone/>
                 <wp:docPr id="4" name="Straight Arrow Connector 4"/>
                 <wp:cNvGraphicFramePr/>
@@ -61,7 +71,7 @@
                       <wps:spPr>
                         <a:xfrm>
                           <a:off x="0" y="0"/>
-                          <a:ext cx="830580" cy="525780"/>
+                          <a:ext cx="952500" cy="579120"/>
                         </a:xfrm>
                         <a:prstGeom prst="straightConnector1">
                           <a:avLst/>
@@ -102,11 +112,11 @@
           </mc:Choice>
           <mc:Fallback>
             <w:pict>
-              <v:shapetype w14:anchorId="6DDA24A4" id="_x0000_t32" coordsize="21600,21600" o:spt="32" o:oned="t" path="m,l21600,21600e" filled="f">
+              <v:shapetype w14:anchorId="44732063" id="_x0000_t32" coordsize="21600,21600" o:spt="32" o:oned="t" path="m,l21600,21600e" filled="f">
                 <v:path arrowok="t" fillok="f" o:connecttype="none"/>
                 <o:lock v:ext="edit" shapetype="t"/>
               </v:shapetype>
-              <v:shape id="Straight Arrow Connector 4" o:spid="_x0000_s1026" type="#_x0000_t32" style="position:absolute;margin-left:298.8pt;margin-top:15.3pt;width:65.4pt;height:41.4pt;z-index:251655168;visibility:visible;mso-wrap-style:square;mso-width-percent:0;mso-height-percent:0;mso-wrap-distance-left:9pt;mso-wrap-distance-top:0;mso-wrap-distance-right:9pt;mso-wrap-distance-bottom:0;mso-position-horizontal:absolute;mso-position-horizontal-relative:text;mso-position-vertical:absolute;mso-position-vertical-relative:text;mso-width-percent:0;mso-height-percent:0;mso-width-relative:margin;mso-height-relative:margin" o:gfxdata="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" strokecolor="red" strokeweight="1pt">
+              <v:shape id="Straight Arrow Connector 4" o:spid="_x0000_s1026" type="#_x0000_t32" style="position:absolute;margin-left:292.2pt;margin-top:7.65pt;width:75pt;height:45.6pt;z-index:251655168;visibility:visible;mso-wrap-style:square;mso-width-percent:0;mso-height-percent:0;mso-wrap-distance-left:9pt;mso-wrap-distance-top:0;mso-wrap-distance-right:9pt;mso-wrap-distance-bottom:0;mso-position-horizontal:absolute;mso-position-horizontal-relative:text;mso-position-vertical:absolute;mso-position-vertical-relative:text;mso-width-percent:0;mso-height-percent:0;mso-width-relative:margin;mso-height-relative:margin" o:gfxdata="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" strokecolor="red" strokeweight="1pt">
                 <v:stroke endarrow="block" joinstyle="miter"/>
               </v:shape>
             </w:pict>
@@ -114,18 +124,6 @@
         </mc:AlternateContent>
       </w:r>
       <w:r>
-        <w:rPr>
-          <w:b/>
-          <w:bCs/>
-        </w:rPr>
-        <w:t xml:space="preserve">Option 1) </w:t>
-      </w:r>
-    </w:p>
-    <w:p>
-      <w:pPr>
-        <w:spacing w:after="120" w:line="240" w:lineRule="auto"/>
-      </w:pPr>
-      <w:r>
         <w:t xml:space="preserve">Click the </w:t>
       </w:r>
       <w:r>
@@ -155,6 +153,9 @@
         <w:t>Hint:  If you hover over the icon, the words “z/OS Connect Enterprise Edition” will appear</w:t>
       </w:r>
       <w:r>
+        <w:rPr>
+          <w:noProof/>
+        </w:rPr>
         <w:drawing>
           <wp:inline distT="0" distB="0" distL="0" distR="0" wp14:anchorId="1DD81AC4" wp14:editId="3FB48C30">
             <wp:extent cx="5219700" cy="2632156"/>
@@ -191,9 +192,6 @@
           </wp:inline>
         </w:drawing>
       </w:r>
-      <w:r>
-        <w:t>dow.</w:t>
-      </w:r>
     </w:p>
     <w:p>
       <w:pPr>
@@ -244,10 +242,13 @@
     </w:p>
     <w:p>
       <w:r>
+        <w:rPr>
+          <w:noProof/>
+        </w:rPr>
         <w:drawing>
-          <wp:inline distT="0" distB="0" distL="0" distR="0" wp14:anchorId="73F25433" wp14:editId="0C72E69B">
+          <wp:inline distT="0" distB="0" distL="0" distR="0" wp14:anchorId="73F25433" wp14:editId="453A9771">
             <wp:extent cx="2804160" cy="1287015"/>
-            <wp:effectExtent l="0" t="0" r="0" b="8890"/>
+            <wp:effectExtent l="19050" t="19050" r="15240" b="27940"/>
             <wp:docPr id="2" name="Picture 2"/>
             <wp:cNvGraphicFramePr>
               <a:graphicFrameLocks xmlns:a="http://schemas.openxmlformats.org/drawingml/2006/main" noChangeAspect="1"/>
@@ -273,6 +274,13 @@
                     <a:prstGeom prst="rect">
                       <a:avLst/>
                     </a:prstGeom>
+                    <a:ln>
+                      <a:solidFill>
+                        <a:schemeClr val="bg1">
+                          <a:lumMod val="85000"/>
+                        </a:schemeClr>
+                      </a:solidFill>
+                    </a:ln>
                   </pic:spPr>
                 </pic:pic>
               </a:graphicData>
@@ -357,7 +365,72 @@
     </w:p>
     <w:p>
       <w:r>
-        <w:t>Below is a picture of the default view of the z/OS Connect EE Perspective</w:t>
+        <w:t xml:space="preserve">Below is a picture of the default </w:t>
+      </w:r>
+      <w:r>
+        <w:t>composition</w:t>
+      </w:r>
+      <w:r>
+        <w:t xml:space="preserve"> of the z/OS Connect EE Perspective</w:t>
+      </w:r>
+    </w:p>
+    <w:p>
+      <w:pPr>
+        <w:pStyle w:val="NoSpacing"/>
+        <w:rPr>
+          <w:i/>
+          <w:iCs/>
+        </w:rPr>
+      </w:pPr>
+      <w:r>
+        <w:rPr>
+          <w:i/>
+          <w:iCs/>
+        </w:rPr>
+        <w:t>-</w:t>
+      </w:r>
+      <w:r>
+        <w:rPr>
+          <w:i/>
+          <w:iCs/>
+        </w:rPr>
+        <w:t>Each view</w:t>
+      </w:r>
+      <w:r>
+        <w:rPr>
+          <w:i/>
+          <w:iCs/>
+        </w:rPr>
+        <w:t xml:space="preserve"> (tab)</w:t>
+      </w:r>
+      <w:r>
+        <w:rPr>
+          <w:i/>
+          <w:iCs/>
+        </w:rPr>
+        <w:t xml:space="preserve"> within the perspective can be minimized, closed and/or moved as needed.</w:t>
+      </w:r>
+    </w:p>
+    <w:p>
+      <w:pPr>
+        <w:rPr>
+          <w:i/>
+          <w:iCs/>
+        </w:rPr>
+      </w:pPr>
+      <w:r>
+        <w:rPr>
+          <w:i/>
+          <w:iCs/>
+        </w:rPr>
+        <w:t>-</w:t>
+      </w:r>
+      <w:r>
+        <w:rPr>
+          <w:i/>
+          <w:iCs/>
+        </w:rPr>
+        <w:t>To return to the default after making changes, click Window -&gt; Perspective -&gt; Reset Perspective</w:t>
       </w:r>
     </w:p>
     <w:p>
@@ -1684,6 +1757,9 @@
         </mc:AlternateContent>
       </w:r>
       <w:r>
+        <w:rPr>
+          <w:noProof/>
+        </w:rPr>
         <w:drawing>
           <wp:inline distT="0" distB="0" distL="0" distR="0" wp14:anchorId="284B2ECA" wp14:editId="0EF48A61">
             <wp:extent cx="5219700" cy="2632156"/>
@@ -1722,11 +1798,6 @@
       </w:r>
     </w:p>
     <w:p>
-      <w:r>
-        <w:t>Project Explorer</w:t>
-      </w:r>
-    </w:p>
-    <w:p>
       <w:pPr>
         <w:pStyle w:val="ListParagraph"/>
         <w:numPr>
@@ -1774,8 +1845,8 @@
           <w:noProof/>
         </w:rPr>
         <w:drawing>
-          <wp:inline distT="0" distB="0" distL="0" distR="0" wp14:anchorId="36CD0078" wp14:editId="7197C459">
-            <wp:extent cx="228600" cy="285750"/>
+          <wp:inline distT="0" distB="0" distL="0" distR="0" wp14:anchorId="36CD0078" wp14:editId="05050936">
+            <wp:extent cx="195446" cy="218440"/>
             <wp:effectExtent l="0" t="0" r="0" b="0"/>
             <wp:docPr id="25" name="Picture 25"/>
             <wp:cNvGraphicFramePr>
@@ -1788,20 +1859,27 @@
                     <pic:cNvPr id="1" name=""/>
                     <pic:cNvPicPr/>
                   </pic:nvPicPr>
-                  <pic:blipFill>
+                  <pic:blipFill rotWithShape="1">
                     <a:blip r:embed="rId10"/>
-                    <a:stretch>
-                      <a:fillRect/>
-                    </a:stretch>
+                    <a:srcRect l="13056" t="16000" r="11388" b="16445"/>
+                    <a:stretch/>
                   </pic:blipFill>
-                  <pic:spPr>
+                  <pic:spPr bwMode="auto">
                     <a:xfrm>
                       <a:off x="0" y="0"/>
-                      <a:ext cx="228600" cy="285750"/>
+                      <a:ext cx="197356" cy="220575"/>
                     </a:xfrm>
                     <a:prstGeom prst="rect">
                       <a:avLst/>
                     </a:prstGeom>
+                    <a:ln>
+                      <a:noFill/>
+                    </a:ln>
+                    <a:extLst>
+                      <a:ext uri="{53640926-AAD7-44D8-BBD7-CCE9431645EC}">
+                        <a14:shadowObscured xmlns:a14="http://schemas.microsoft.com/office/drawing/2010/main"/>
+                      </a:ext>
+                    </a:extLst>
                   </pic:spPr>
                 </pic:pic>
               </a:graphicData>
@@ -1867,7 +1945,7 @@
           <w:noProof/>
         </w:rPr>
         <w:drawing>
-          <wp:inline distT="0" distB="0" distL="0" distR="0" wp14:anchorId="089A3FE5" wp14:editId="5054DC61">
+          <wp:inline distT="0" distB="0" distL="0" distR="0" wp14:anchorId="089A3FE5" wp14:editId="2D3F0202">
             <wp:extent cx="271974" cy="185738"/>
             <wp:effectExtent l="0" t="0" r="0" b="5080"/>
             <wp:docPr id="30" name="Picture 30"/>
@@ -1963,6 +2041,7 @@
           <w:ilvl w:val="1"/>
           <w:numId w:val="2"/>
         </w:numPr>
+        <w:spacing w:line="276" w:lineRule="auto"/>
       </w:pPr>
       <w:r>
         <w:t>Projects are organized as folders with subfolders for some elements</w:t>
@@ -1978,9 +2057,9 @@
           <w:noProof/>
         </w:rPr>
         <w:drawing>
-          <wp:inline distT="0" distB="0" distL="0" distR="0" wp14:anchorId="2F13A7F5" wp14:editId="201F3DF1">
-            <wp:extent cx="2238375" cy="914400"/>
-            <wp:effectExtent l="0" t="0" r="9525" b="0"/>
+          <wp:inline distT="0" distB="0" distL="0" distR="0" wp14:anchorId="2F13A7F5" wp14:editId="300E0A25">
+            <wp:extent cx="1828800" cy="747084"/>
+            <wp:effectExtent l="19050" t="19050" r="19050" b="15240"/>
             <wp:docPr id="31" name="Picture 31"/>
             <wp:cNvGraphicFramePr>
               <a:graphicFrameLocks xmlns:a="http://schemas.openxmlformats.org/drawingml/2006/main" noChangeAspect="1"/>
@@ -2001,11 +2080,25 @@
                   <pic:spPr>
                     <a:xfrm>
                       <a:off x="0" y="0"/>
-                      <a:ext cx="2238375" cy="914400"/>
+                      <a:ext cx="1846722" cy="754405"/>
                     </a:xfrm>
                     <a:prstGeom prst="rect">
                       <a:avLst/>
                     </a:prstGeom>
+                    <a:solidFill>
+                      <a:srgbClr val="FFFFFF">
+                        <a:shade val="85000"/>
+                      </a:srgbClr>
+                    </a:solidFill>
+                    <a:ln w="6350" cap="sq">
+                      <a:solidFill>
+                        <a:schemeClr val="bg1">
+                          <a:lumMod val="85000"/>
+                        </a:schemeClr>
+                      </a:solidFill>
+                      <a:miter lim="800000"/>
+                    </a:ln>
+                    <a:effectLst/>
                   </pic:spPr>
                 </pic:pic>
               </a:graphicData>
@@ -2017,6 +2110,12 @@
     <w:p>
       <w:pPr>
         <w:pStyle w:val="ListParagraph"/>
+        <w:ind w:left="1080"/>
+      </w:pPr>
+    </w:p>
+    <w:p>
+      <w:pPr>
+        <w:pStyle w:val="ListParagraph"/>
         <w:numPr>
           <w:ilvl w:val="1"/>
           <w:numId w:val="2"/>
@@ -2093,6 +2192,7 @@
           <w:ilvl w:val="1"/>
           <w:numId w:val="2"/>
         </w:numPr>
+        <w:spacing w:line="276" w:lineRule="auto"/>
       </w:pPr>
       <w:r>
         <w:lastRenderedPageBreak/>
@@ -2103,9 +2203,9 @@
           <w:noProof/>
         </w:rPr>
         <w:drawing>
-          <wp:inline distT="0" distB="0" distL="0" distR="0" wp14:anchorId="10D57E3D" wp14:editId="6958A3A1">
+          <wp:inline distT="0" distB="0" distL="0" distR="0" wp14:anchorId="10D57E3D" wp14:editId="71C84511">
             <wp:extent cx="5338762" cy="1344083"/>
-            <wp:effectExtent l="0" t="0" r="0" b="8890"/>
+            <wp:effectExtent l="19050" t="19050" r="14605" b="27940"/>
             <wp:docPr id="32" name="Picture 32"/>
             <wp:cNvGraphicFramePr>
               <a:graphicFrameLocks xmlns:a="http://schemas.openxmlformats.org/drawingml/2006/main" noChangeAspect="1"/>
@@ -2131,6 +2231,13 @@
                     <a:prstGeom prst="rect">
                       <a:avLst/>
                     </a:prstGeom>
+                    <a:ln>
+                      <a:solidFill>
+                        <a:schemeClr val="bg1">
+                          <a:lumMod val="85000"/>
+                        </a:schemeClr>
+                      </a:solidFill>
+                    </a:ln>
                   </pic:spPr>
                 </pic:pic>
               </a:graphicData>
@@ -2142,6 +2249,12 @@
     <w:p>
       <w:pPr>
         <w:pStyle w:val="ListParagraph"/>
+        <w:ind w:left="1080"/>
+      </w:pPr>
+    </w:p>
+    <w:p>
+      <w:pPr>
+        <w:pStyle w:val="ListParagraph"/>
         <w:numPr>
           <w:ilvl w:val="1"/>
           <w:numId w:val="2"/>
@@ -2160,12 +2273,26 @@
     <w:p>
       <w:pPr>
         <w:pStyle w:val="ListParagraph"/>
+        <w:ind w:left="1080"/>
+      </w:pPr>
+    </w:p>
+    <w:p>
+      <w:pPr>
+        <w:pStyle w:val="ListParagraph"/>
         <w:numPr>
           <w:ilvl w:val="0"/>
           <w:numId w:val="2"/>
         </w:numPr>
-      </w:pPr>
-      <w:r>
+        <w:rPr>
+          <w:b/>
+          <w:bCs/>
+        </w:rPr>
+      </w:pPr>
+      <w:r>
+        <w:rPr>
+          <w:b/>
+          <w:bCs/>
+        </w:rPr>
         <w:t>z/OS Connect EE Servers</w:t>
       </w:r>
     </w:p>
@@ -2230,6 +2357,7 @@
           <w:ilvl w:val="1"/>
           <w:numId w:val="2"/>
         </w:numPr>
+        <w:spacing w:line="276" w:lineRule="auto"/>
       </w:pPr>
       <w:r>
         <w:t>This view also provides access to the SwaggerUI testing tool</w:t>
@@ -2241,10 +2369,13 @@
         <w:ind w:left="1080"/>
       </w:pPr>
       <w:r>
+        <w:rPr>
+          <w:noProof/>
+        </w:rPr>
         <w:drawing>
-          <wp:inline distT="0" distB="0" distL="0" distR="0" wp14:anchorId="54E91201" wp14:editId="4E9058F5">
+          <wp:inline distT="0" distB="0" distL="0" distR="0" wp14:anchorId="54E91201" wp14:editId="6703CEA9">
             <wp:extent cx="1890713" cy="1372360"/>
-            <wp:effectExtent l="0" t="0" r="0" b="0"/>
+            <wp:effectExtent l="19050" t="19050" r="14605" b="18415"/>
             <wp:docPr id="33" name="Picture 33"/>
             <wp:cNvGraphicFramePr>
               <a:graphicFrameLocks xmlns:a="http://schemas.openxmlformats.org/drawingml/2006/main" noChangeAspect="1"/>
@@ -2270,6 +2401,13 @@
                     <a:prstGeom prst="rect">
                       <a:avLst/>
                     </a:prstGeom>
+                    <a:ln>
+                      <a:solidFill>
+                        <a:schemeClr val="bg1">
+                          <a:lumMod val="85000"/>
+                        </a:schemeClr>
+                      </a:solidFill>
+                    </a:ln>
                   </pic:spPr>
                 </pic:pic>
               </a:graphicData>
@@ -2291,8 +2429,16 @@
           <w:ilvl w:val="0"/>
           <w:numId w:val="2"/>
         </w:numPr>
-      </w:pPr>
-      <w:r>
+        <w:rPr>
+          <w:b/>
+          <w:bCs/>
+        </w:rPr>
+      </w:pPr>
+      <w:r>
+        <w:rPr>
+          <w:b/>
+          <w:bCs/>
+        </w:rPr>
         <w:t>Host Connections, etc</w:t>
       </w:r>
     </w:p>
@@ -2407,12 +2553,26 @@
     <w:p>
       <w:pPr>
         <w:pStyle w:val="ListParagraph"/>
+        <w:ind w:left="1800"/>
+      </w:pPr>
+    </w:p>
+    <w:p>
+      <w:pPr>
+        <w:pStyle w:val="ListParagraph"/>
         <w:numPr>
           <w:ilvl w:val="0"/>
           <w:numId w:val="2"/>
         </w:numPr>
-      </w:pPr>
-      <w:r>
+        <w:rPr>
+          <w:b/>
+          <w:bCs/>
+        </w:rPr>
+      </w:pPr>
+      <w:r>
+        <w:rPr>
+          <w:b/>
+          <w:bCs/>
+        </w:rPr>
         <w:t>Credentials</w:t>
       </w:r>
     </w:p>
@@ -2425,8 +2585,2292 @@
         </w:numPr>
       </w:pPr>
       <w:r>
-        <w:t>Holds credentials used to access the resources listed in Host Connections (such as userid and optionally password)</w:t>
-      </w:r>
+        <w:t xml:space="preserve">Holds credentials used to access the resources listed in Host Connections (such as </w:t>
+      </w:r>
+      <w:r>
+        <w:t>U</w:t>
+      </w:r>
+      <w:r>
+        <w:t>ser</w:t>
+      </w:r>
+      <w:r>
+        <w:t xml:space="preserve"> ID</w:t>
+      </w:r>
+      <w:bookmarkStart w:id="0" w:name="_GoBack"/>
+      <w:bookmarkEnd w:id="0"/>
+      <w:r>
+        <w:t xml:space="preserve"> and optionally password)</w:t>
+      </w:r>
+    </w:p>
+    <w:p/>
+    <w:p>
+      <w:pPr>
+        <w:pStyle w:val="Heading1"/>
+      </w:pPr>
+      <w:r>
+        <w:t>Section 3: Some Basic Tasks</w:t>
+      </w:r>
+    </w:p>
+    <w:p/>
+    <w:p>
+      <w:pPr>
+        <w:pStyle w:val="ListParagraph"/>
+        <w:numPr>
+          <w:ilvl w:val="0"/>
+          <w:numId w:val="4"/>
+        </w:numPr>
+        <w:rPr>
+          <w:b/>
+          <w:bCs/>
+        </w:rPr>
+      </w:pPr>
+      <w:r>
+        <w:rPr>
+          <w:b/>
+          <w:bCs/>
+        </w:rPr>
+        <w:t>Creating a New Service or API</w:t>
+      </w:r>
+    </w:p>
+    <w:p>
+      <w:pPr>
+        <w:pStyle w:val="ListParagraph"/>
+        <w:numPr>
+          <w:ilvl w:val="1"/>
+          <w:numId w:val="4"/>
+        </w:numPr>
+      </w:pPr>
+      <w:r>
+        <w:t xml:space="preserve">Locate the left-most icon on the toolbar </w:t>
+      </w:r>
+      <w:r>
+        <w:t>above Project Explorer</w:t>
+      </w:r>
+      <w:r>
+        <w:t xml:space="preserve"> </w:t>
+      </w:r>
+      <w:r>
+        <w:rPr>
+          <w:noProof/>
+        </w:rPr>
+        <w:drawing>
+          <wp:inline distT="0" distB="0" distL="0" distR="0" wp14:anchorId="4402269C" wp14:editId="219000A5">
+            <wp:extent cx="271974" cy="185738"/>
+            <wp:effectExtent l="0" t="0" r="0" b="5080"/>
+            <wp:docPr id="7" name="Picture 7"/>
+            <wp:cNvGraphicFramePr>
+              <a:graphicFrameLocks xmlns:a="http://schemas.openxmlformats.org/drawingml/2006/main" noChangeAspect="1"/>
+            </wp:cNvGraphicFramePr>
+            <a:graphic xmlns:a="http://schemas.openxmlformats.org/drawingml/2006/main">
+              <a:graphicData uri="http://schemas.openxmlformats.org/drawingml/2006/picture">
+                <pic:pic xmlns:pic="http://schemas.openxmlformats.org/drawingml/2006/picture">
+                  <pic:nvPicPr>
+                    <pic:cNvPr id="1" name=""/>
+                    <pic:cNvPicPr/>
+                  </pic:nvPicPr>
+                  <pic:blipFill>
+                    <a:blip r:embed="rId11"/>
+                    <a:stretch>
+                      <a:fillRect/>
+                    </a:stretch>
+                  </pic:blipFill>
+                  <pic:spPr>
+                    <a:xfrm>
+                      <a:off x="0" y="0"/>
+                      <a:ext cx="276424" cy="188777"/>
+                    </a:xfrm>
+                    <a:prstGeom prst="rect">
+                      <a:avLst/>
+                    </a:prstGeom>
+                  </pic:spPr>
+                </pic:pic>
+              </a:graphicData>
+            </a:graphic>
+          </wp:inline>
+        </w:drawing>
+      </w:r>
+    </w:p>
+    <w:p>
+      <w:pPr>
+        <w:pStyle w:val="ListParagraph"/>
+        <w:numPr>
+          <w:ilvl w:val="1"/>
+          <w:numId w:val="4"/>
+        </w:numPr>
+      </w:pPr>
+      <w:r>
+        <w:t>Click the arrow within th</w:t>
+      </w:r>
+      <w:r>
+        <w:t>e icon to display a pop-up menu</w:t>
+      </w:r>
+    </w:p>
+    <w:p>
+      <w:pPr>
+        <w:pStyle w:val="ListParagraph"/>
+        <w:ind w:left="1080"/>
+      </w:pPr>
+      <w:r>
+        <w:lastRenderedPageBreak/>
+        <w:drawing>
+          <wp:inline distT="0" distB="0" distL="0" distR="0" wp14:anchorId="78DE8806" wp14:editId="3A3134A5">
+            <wp:extent cx="2659380" cy="1100833"/>
+            <wp:effectExtent l="19050" t="19050" r="26670" b="23495"/>
+            <wp:docPr id="34" name="Picture 34"/>
+            <wp:cNvGraphicFramePr>
+              <a:graphicFrameLocks xmlns:a="http://schemas.openxmlformats.org/drawingml/2006/main" noChangeAspect="1"/>
+            </wp:cNvGraphicFramePr>
+            <a:graphic xmlns:a="http://schemas.openxmlformats.org/drawingml/2006/main">
+              <a:graphicData uri="http://schemas.openxmlformats.org/drawingml/2006/picture">
+                <pic:pic xmlns:pic="http://schemas.openxmlformats.org/drawingml/2006/picture">
+                  <pic:nvPicPr>
+                    <pic:cNvPr id="1" name=""/>
+                    <pic:cNvPicPr/>
+                  </pic:nvPicPr>
+                  <pic:blipFill>
+                    <a:blip r:embed="rId15"/>
+                    <a:stretch>
+                      <a:fillRect/>
+                    </a:stretch>
+                  </pic:blipFill>
+                  <pic:spPr>
+                    <a:xfrm>
+                      <a:off x="0" y="0"/>
+                      <a:ext cx="2666103" cy="1103616"/>
+                    </a:xfrm>
+                    <a:prstGeom prst="rect">
+                      <a:avLst/>
+                    </a:prstGeom>
+                    <a:ln>
+                      <a:solidFill>
+                        <a:schemeClr val="bg1">
+                          <a:lumMod val="85000"/>
+                        </a:schemeClr>
+                      </a:solidFill>
+                    </a:ln>
+                  </pic:spPr>
+                </pic:pic>
+              </a:graphicData>
+            </a:graphic>
+          </wp:inline>
+        </w:drawing>
+      </w:r>
+    </w:p>
+    <w:p>
+      <w:pPr>
+        <w:pStyle w:val="ListParagraph"/>
+        <w:numPr>
+          <w:ilvl w:val="1"/>
+          <w:numId w:val="4"/>
+        </w:numPr>
+      </w:pPr>
+      <w:r>
+        <w:t>Choose the action you would like to take</w:t>
+      </w:r>
+    </w:p>
+    <w:p>
+      <w:pPr>
+        <w:pStyle w:val="ListParagraph"/>
+        <w:ind w:left="1080"/>
+      </w:pPr>
+    </w:p>
+    <w:p>
+      <w:pPr>
+        <w:pStyle w:val="ListParagraph"/>
+        <w:numPr>
+          <w:ilvl w:val="0"/>
+          <w:numId w:val="4"/>
+        </w:numPr>
+        <w:rPr>
+          <w:b/>
+          <w:bCs/>
+        </w:rPr>
+      </w:pPr>
+      <w:r>
+        <w:rPr>
+          <w:b/>
+          <w:bCs/>
+        </w:rPr>
+        <w:t>Opening an Existing Service or API</w:t>
+      </w:r>
+    </w:p>
+    <w:p>
+      <w:pPr>
+        <w:pStyle w:val="ListParagraph"/>
+        <w:numPr>
+          <w:ilvl w:val="1"/>
+          <w:numId w:val="4"/>
+        </w:numPr>
+      </w:pPr>
+      <w:r>
+        <w:t xml:space="preserve">For a service, </w:t>
+      </w:r>
+      <w:r>
+        <w:t xml:space="preserve">double-click the project name in the </w:t>
+      </w:r>
+      <w:bookmarkStart w:id="1" w:name="_Hlk44489207"/>
+      <w:r>
+        <w:t xml:space="preserve">Project Explorer -&gt; then double-click the </w:t>
+      </w:r>
+      <w:bookmarkEnd w:id="1"/>
+      <w:r>
+        <w:t xml:space="preserve">service.properties file.  The Service Project Editor will open. </w:t>
+      </w:r>
+    </w:p>
+    <w:p>
+      <w:pPr>
+        <w:pStyle w:val="ListParagraph"/>
+        <w:numPr>
+          <w:ilvl w:val="1"/>
+          <w:numId w:val="4"/>
+        </w:numPr>
+      </w:pPr>
+      <w:r>
+        <w:t xml:space="preserve">For an API, double-click the project name in the </w:t>
+      </w:r>
+      <w:r>
+        <w:t>Project Explorer -&gt; then double-click the</w:t>
+      </w:r>
+      <w:r>
+        <w:t xml:space="preserve"> package.xml file.  The API Editor will open</w:t>
+      </w:r>
+    </w:p>
+    <w:p>
+      <w:pPr>
+        <w:pStyle w:val="ListParagraph"/>
+        <w:numPr>
+          <w:ilvl w:val="0"/>
+          <w:numId w:val="4"/>
+        </w:numPr>
+        <w:rPr>
+          <w:b/>
+          <w:bCs/>
+        </w:rPr>
+      </w:pPr>
+      <w:r>
+        <w:rPr>
+          <w:b/>
+          <w:bCs/>
+        </w:rPr>
+        <w:t>Saving a Service or API</w:t>
+      </w:r>
+    </w:p>
+    <w:p>
+      <w:pPr>
+        <w:pStyle w:val="ListParagraph"/>
+        <w:numPr>
+          <w:ilvl w:val="1"/>
+          <w:numId w:val="4"/>
+        </w:numPr>
+      </w:pPr>
+      <w:r>
+        <w:t xml:space="preserve">Option 1:  Click the </w:t>
+      </w:r>
+      <w:r>
+        <w:rPr>
+          <w:noProof/>
+        </w:rPr>
+        <w:drawing>
+          <wp:inline distT="0" distB="0" distL="0" distR="0" wp14:anchorId="25405E79" wp14:editId="3175112A">
+            <wp:extent cx="233083" cy="242047"/>
+            <wp:effectExtent l="0" t="0" r="0" b="5715"/>
+            <wp:docPr id="37" name="Picture 37"/>
+            <wp:cNvGraphicFramePr>
+              <a:graphicFrameLocks xmlns:a="http://schemas.openxmlformats.org/drawingml/2006/main" noChangeAspect="1"/>
+            </wp:cNvGraphicFramePr>
+            <a:graphic xmlns:a="http://schemas.openxmlformats.org/drawingml/2006/main">
+              <a:graphicData uri="http://schemas.openxmlformats.org/drawingml/2006/picture">
+                <pic:pic xmlns:pic="http://schemas.openxmlformats.org/drawingml/2006/picture">
+                  <pic:nvPicPr>
+                    <pic:cNvPr id="1" name=""/>
+                    <pic:cNvPicPr/>
+                  </pic:nvPicPr>
+                  <pic:blipFill rotWithShape="1">
+                    <a:blip r:embed="rId16"/>
+                    <a:srcRect r="10386" b="21480"/>
+                    <a:stretch/>
+                  </pic:blipFill>
+                  <pic:spPr bwMode="auto">
+                    <a:xfrm>
+                      <a:off x="0" y="0"/>
+                      <a:ext cx="233083" cy="242047"/>
+                    </a:xfrm>
+                    <a:prstGeom prst="rect">
+                      <a:avLst/>
+                    </a:prstGeom>
+                    <a:ln>
+                      <a:noFill/>
+                    </a:ln>
+                    <a:extLst>
+                      <a:ext uri="{53640926-AAD7-44D8-BBD7-CCE9431645EC}">
+                        <a14:shadowObscured xmlns:a14="http://schemas.microsoft.com/office/drawing/2010/main"/>
+                      </a:ext>
+                    </a:extLst>
+                  </pic:spPr>
+                </pic:pic>
+              </a:graphicData>
+            </a:graphic>
+          </wp:inline>
+        </w:drawing>
+      </w:r>
+      <w:r>
+        <w:t xml:space="preserve"> icon in the toolbar above Project Explorer</w:t>
+      </w:r>
+    </w:p>
+    <w:p>
+      <w:pPr>
+        <w:pStyle w:val="ListParagraph"/>
+        <w:numPr>
+          <w:ilvl w:val="1"/>
+          <w:numId w:val="4"/>
+        </w:numPr>
+      </w:pPr>
+      <w:r>
+        <w:t xml:space="preserve">Option 2:  Hit Ctrl+S </w:t>
+      </w:r>
+    </w:p>
+    <w:p>
+      <w:pPr>
+        <w:pStyle w:val="ListParagraph"/>
+        <w:ind w:left="1080"/>
+      </w:pPr>
+    </w:p>
+    <w:p>
+      <w:pPr>
+        <w:pStyle w:val="ListParagraph"/>
+        <w:numPr>
+          <w:ilvl w:val="0"/>
+          <w:numId w:val="4"/>
+        </w:numPr>
+        <w:rPr>
+          <w:b/>
+          <w:bCs/>
+        </w:rPr>
+      </w:pPr>
+      <w:r>
+        <w:rPr>
+          <w:b/>
+          <w:bCs/>
+        </w:rPr>
+        <w:t>Closing a Service or API</w:t>
+      </w:r>
+    </w:p>
+    <w:p>
+      <w:pPr>
+        <w:pStyle w:val="ListParagraph"/>
+        <w:numPr>
+          <w:ilvl w:val="1"/>
+          <w:numId w:val="4"/>
+        </w:numPr>
+        <w:spacing w:line="276" w:lineRule="auto"/>
+      </w:pPr>
+      <w:r>
+        <w:t>Click the x in the top corner of the Service Project Editor tab or the API Editor Tab</w:t>
+      </w:r>
+    </w:p>
+    <w:p>
+      <w:pPr>
+        <w:pStyle w:val="ListParagraph"/>
+        <w:ind w:left="1080"/>
+      </w:pPr>
+      <w:r>
+        <w:rPr>
+          <w:noProof/>
+        </w:rPr>
+        <mc:AlternateContent>
+          <mc:Choice Requires="wps">
+            <w:drawing>
+              <wp:anchor distT="0" distB="0" distL="114300" distR="114300" simplePos="0" relativeHeight="251675648" behindDoc="0" locked="0" layoutInCell="1" allowOverlap="1" wp14:anchorId="420946CF" wp14:editId="2804A8C5">
+                <wp:simplePos x="0" y="0"/>
+                <wp:positionH relativeFrom="column">
+                  <wp:posOffset>3604260</wp:posOffset>
+                </wp:positionH>
+                <wp:positionV relativeFrom="paragraph">
+                  <wp:posOffset>120650</wp:posOffset>
+                </wp:positionV>
+                <wp:extent cx="182880" cy="243840"/>
+                <wp:effectExtent l="0" t="0" r="64770" b="60960"/>
+                <wp:wrapNone/>
+                <wp:docPr id="36" name="Straight Arrow Connector 36"/>
+                <wp:cNvGraphicFramePr/>
+                <a:graphic xmlns:a="http://schemas.openxmlformats.org/drawingml/2006/main">
+                  <a:graphicData uri="http://schemas.microsoft.com/office/word/2010/wordprocessingShape">
+                    <wps:wsp>
+                      <wps:cNvCnPr/>
+                      <wps:spPr>
+                        <a:xfrm>
+                          <a:off x="0" y="0"/>
+                          <a:ext cx="182880" cy="243840"/>
+                        </a:xfrm>
+                        <a:prstGeom prst="straightConnector1">
+                          <a:avLst/>
+                        </a:prstGeom>
+                        <a:ln w="12700">
+                          <a:solidFill>
+                            <a:srgbClr val="FF0000"/>
+                          </a:solidFill>
+                          <a:tailEnd type="triangle"/>
+                        </a:ln>
+                      </wps:spPr>
+                      <wps:style>
+                        <a:lnRef idx="1">
+                          <a:schemeClr val="accent1"/>
+                        </a:lnRef>
+                        <a:fillRef idx="0">
+                          <a:schemeClr val="accent1"/>
+                        </a:fillRef>
+                        <a:effectRef idx="0">
+                          <a:schemeClr val="accent1"/>
+                        </a:effectRef>
+                        <a:fontRef idx="minor">
+                          <a:schemeClr val="tx1"/>
+                        </a:fontRef>
+                      </wps:style>
+                      <wps:bodyPr/>
+                    </wps:wsp>
+                  </a:graphicData>
+                </a:graphic>
+              </wp:anchor>
+            </w:drawing>
+          </mc:Choice>
+          <mc:Fallback>
+            <w:pict>
+              <v:shape w14:anchorId="7E1CCDAE" id="Straight Arrow Connector 36" o:spid="_x0000_s1026" type="#_x0000_t32" style="position:absolute;margin-left:283.8pt;margin-top:9.5pt;width:14.4pt;height:19.2pt;z-index:251675648;visibility:visible;mso-wrap-style:square;mso-wrap-distance-left:9pt;mso-wrap-distance-top:0;mso-wrap-distance-right:9pt;mso-wrap-distance-bottom:0;mso-position-horizontal:absolute;mso-position-horizontal-relative:text;mso-position-vertical:absolute;mso-position-vertical-relative:text" o:gfxdata="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" strokecolor="red" strokeweight="1pt">
+                <v:stroke endarrow="block" joinstyle="miter"/>
+              </v:shape>
+            </w:pict>
+          </mc:Fallback>
+        </mc:AlternateContent>
+      </w:r>
+      <w:r>
+        <w:drawing>
+          <wp:inline distT="0" distB="0" distL="0" distR="0" wp14:anchorId="3065C9A0" wp14:editId="58E4B7E4">
+            <wp:extent cx="4130040" cy="1135522"/>
+            <wp:effectExtent l="19050" t="19050" r="22860" b="26670"/>
+            <wp:docPr id="35" name="Picture 35"/>
+            <wp:cNvGraphicFramePr>
+              <a:graphicFrameLocks xmlns:a="http://schemas.openxmlformats.org/drawingml/2006/main" noChangeAspect="1"/>
+            </wp:cNvGraphicFramePr>
+            <a:graphic xmlns:a="http://schemas.openxmlformats.org/drawingml/2006/main">
+              <a:graphicData uri="http://schemas.openxmlformats.org/drawingml/2006/picture">
+                <pic:pic xmlns:pic="http://schemas.openxmlformats.org/drawingml/2006/picture">
+                  <pic:nvPicPr>
+                    <pic:cNvPr id="1" name=""/>
+                    <pic:cNvPicPr/>
+                  </pic:nvPicPr>
+                  <pic:blipFill>
+                    <a:blip r:embed="rId17"/>
+                    <a:stretch>
+                      <a:fillRect/>
+                    </a:stretch>
+                  </pic:blipFill>
+                  <pic:spPr>
+                    <a:xfrm>
+                      <a:off x="0" y="0"/>
+                      <a:ext cx="4195517" cy="1153524"/>
+                    </a:xfrm>
+                    <a:prstGeom prst="rect">
+                      <a:avLst/>
+                    </a:prstGeom>
+                    <a:ln>
+                      <a:solidFill>
+                        <a:schemeClr val="bg1">
+                          <a:lumMod val="85000"/>
+                        </a:schemeClr>
+                      </a:solidFill>
+                    </a:ln>
+                  </pic:spPr>
+                </pic:pic>
+              </a:graphicData>
+            </a:graphic>
+          </wp:inline>
+        </w:drawing>
+      </w:r>
+    </w:p>
+    <w:p>
+      <w:pPr>
+        <w:pStyle w:val="ListParagraph"/>
+        <w:ind w:left="1080"/>
+      </w:pPr>
+    </w:p>
+    <w:p>
+      <w:pPr>
+        <w:pStyle w:val="ListParagraph"/>
+        <w:numPr>
+          <w:ilvl w:val="0"/>
+          <w:numId w:val="4"/>
+        </w:numPr>
+        <w:rPr>
+          <w:b/>
+          <w:bCs/>
+        </w:rPr>
+      </w:pPr>
+      <w:r>
+        <w:rPr>
+          <w:b/>
+          <w:bCs/>
+        </w:rPr>
+        <w:t>Deploying a Service</w:t>
+      </w:r>
+    </w:p>
+    <w:p>
+      <w:pPr>
+        <w:pStyle w:val="ListParagraph"/>
+        <w:ind w:left="360"/>
+      </w:pPr>
+      <w:r>
+        <w:rPr>
+          <w:noProof/>
+        </w:rPr>
+        <mc:AlternateContent>
+          <mc:Choice Requires="wpg">
+            <w:drawing>
+              <wp:anchor distT="0" distB="0" distL="114300" distR="114300" simplePos="0" relativeHeight="251681792" behindDoc="0" locked="0" layoutInCell="1" allowOverlap="1" wp14:anchorId="59995545" wp14:editId="0CB6A92A">
+                <wp:simplePos x="0" y="0"/>
+                <wp:positionH relativeFrom="column">
+                  <wp:posOffset>4756150</wp:posOffset>
+                </wp:positionH>
+                <wp:positionV relativeFrom="paragraph">
+                  <wp:posOffset>296545</wp:posOffset>
+                </wp:positionV>
+                <wp:extent cx="233362" cy="266700"/>
+                <wp:effectExtent l="0" t="0" r="14605" b="0"/>
+                <wp:wrapNone/>
+                <wp:docPr id="45" name="Group 45"/>
+                <wp:cNvGraphicFramePr/>
+                <a:graphic xmlns:a="http://schemas.openxmlformats.org/drawingml/2006/main">
+                  <a:graphicData uri="http://schemas.microsoft.com/office/word/2010/wordprocessingGroup">
+                    <wpg:wgp>
+                      <wpg:cNvGrpSpPr/>
+                      <wpg:grpSpPr>
+                        <a:xfrm>
+                          <a:off x="0" y="0"/>
+                          <a:ext cx="233362" cy="266700"/>
+                          <a:chOff x="0" y="0"/>
+                          <a:chExt cx="233362" cy="266700"/>
+                        </a:xfrm>
+                      </wpg:grpSpPr>
+                      <wps:wsp>
+                        <wps:cNvPr id="46" name="Flowchart: Connector 46"/>
+                        <wps:cNvSpPr/>
+                        <wps:spPr>
+                          <a:xfrm>
+                            <a:off x="52387" y="42862"/>
+                            <a:ext cx="180975" cy="180975"/>
+                          </a:xfrm>
+                          <a:prstGeom prst="flowChartConnector">
+                            <a:avLst/>
+                          </a:prstGeom>
+                          <a:solidFill>
+                            <a:srgbClr val="FF0000"/>
+                          </a:solidFill>
+                          <a:ln>
+                            <a:solidFill>
+                              <a:srgbClr val="FF0000"/>
+                            </a:solidFill>
+                          </a:ln>
+                        </wps:spPr>
+                        <wps:style>
+                          <a:lnRef idx="2">
+                            <a:schemeClr val="accent1">
+                              <a:shade val="50000"/>
+                            </a:schemeClr>
+                          </a:lnRef>
+                          <a:fillRef idx="1">
+                            <a:schemeClr val="accent1"/>
+                          </a:fillRef>
+                          <a:effectRef idx="0">
+                            <a:schemeClr val="accent1"/>
+                          </a:effectRef>
+                          <a:fontRef idx="minor">
+                            <a:schemeClr val="lt1"/>
+                          </a:fontRef>
+                        </wps:style>
+                        <wps:txbx>
+                          <w:txbxContent>
+                            <w:p/>
+                          </w:txbxContent>
+                        </wps:txbx>
+                        <wps:bodyPr rot="0" spcFirstLastPara="0" vertOverflow="overflow" horzOverflow="overflow" vert="horz" wrap="square" lIns="91440" tIns="45720" rIns="91440" bIns="45720" numCol="1" spcCol="0" rtlCol="0" fromWordArt="0" anchor="ctr" anchorCtr="0" forceAA="0" compatLnSpc="1">
+                          <a:prstTxWarp prst="textNoShape">
+                            <a:avLst/>
+                          </a:prstTxWarp>
+                          <a:noAutofit/>
+                        </wps:bodyPr>
+                      </wps:wsp>
+                      <wps:wsp>
+                        <wps:cNvPr id="47" name="Text Box 2"/>
+                        <wps:cNvSpPr txBox="1">
+                          <a:spLocks noChangeArrowheads="1"/>
+                        </wps:cNvSpPr>
+                        <wps:spPr bwMode="auto">
+                          <a:xfrm>
+                            <a:off x="0" y="0"/>
+                            <a:ext cx="231205" cy="266700"/>
+                          </a:xfrm>
+                          <a:prstGeom prst="rect">
+                            <a:avLst/>
+                          </a:prstGeom>
+                          <a:noFill/>
+                          <a:ln w="9525">
+                            <a:noFill/>
+                            <a:miter lim="800000"/>
+                            <a:headEnd/>
+                            <a:tailEnd/>
+                          </a:ln>
+                        </wps:spPr>
+                        <wps:txbx>
+                          <w:txbxContent>
+                            <w:p>
+                              <w:pPr>
+                                <w:rPr>
+                                  <w:b/>
+                                  <w:bCs/>
+                                  <w:color w:val="FFFFFF" w:themeColor="background1"/>
+                                </w:rPr>
+                              </w:pPr>
+                              <w:r>
+                                <w:rPr>
+                                  <w:b/>
+                                  <w:bCs/>
+                                  <w:color w:val="FFFFFF" w:themeColor="background1"/>
+                                </w:rPr>
+                                <w:t>b</w:t>
+                              </w:r>
+                            </w:p>
+                          </w:txbxContent>
+                        </wps:txbx>
+                        <wps:bodyPr rot="0" vert="horz" wrap="square" lIns="91440" tIns="45720" rIns="91440" bIns="45720" anchor="t" anchorCtr="0">
+                          <a:noAutofit/>
+                        </wps:bodyPr>
+                      </wps:wsp>
+                    </wpg:wgp>
+                  </a:graphicData>
+                </a:graphic>
+              </wp:anchor>
+            </w:drawing>
+          </mc:Choice>
+          <mc:Fallback>
+            <w:pict>
+              <v:group w14:anchorId="59995545" id="Group 45" o:spid="_x0000_s1047" style="position:absolute;left:0;text-align:left;margin-left:374.5pt;margin-top:23.35pt;width:18.35pt;height:21pt;z-index:251681792" coordsize="233362,266700" o:gfxdata="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">
+                <v:shape id="Flowchart: Connector 46" o:spid="_x0000_s1048" type="#_x0000_t120" style="position:absolute;left:52387;top:42862;width:180975;height:180975;visibility:visible;mso-wrap-style:square;v-text-anchor:middle" o:gfxdata="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" fillcolor="red" strokecolor="red" strokeweight="1pt">
+                  <v:stroke joinstyle="miter"/>
+                  <v:textbox>
+                    <w:txbxContent>
+                      <w:p/>
+                    </w:txbxContent>
+                  </v:textbox>
+                </v:shape>
+                <v:shape id="Text Box 2" o:spid="_x0000_s1049" type="#_x0000_t202" style="position:absolute;width:231205;height:266700;visibility:visible;mso-wrap-style:square;v-text-anchor:top" o:gfxdata="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" filled="f" stroked="f">
+                  <v:textbox>
+                    <w:txbxContent>
+                      <w:p>
+                        <w:pPr>
+                          <w:rPr>
+                            <w:b/>
+                            <w:bCs/>
+                            <w:color w:val="FFFFFF" w:themeColor="background1"/>
+                          </w:rPr>
+                        </w:pPr>
+                        <w:r>
+                          <w:rPr>
+                            <w:b/>
+                            <w:bCs/>
+                            <w:color w:val="FFFFFF" w:themeColor="background1"/>
+                          </w:rPr>
+                          <w:t>b</w:t>
+                        </w:r>
+                      </w:p>
+                    </w:txbxContent>
+                  </v:textbox>
+                </v:shape>
+              </v:group>
+            </w:pict>
+          </mc:Fallback>
+        </mc:AlternateContent>
+      </w:r>
+      <w:r>
+        <w:rPr>
+          <w:noProof/>
+        </w:rPr>
+        <mc:AlternateContent>
+          <mc:Choice Requires="wpg">
+            <w:drawing>
+              <wp:anchor distT="0" distB="0" distL="114300" distR="114300" simplePos="0" relativeHeight="251679744" behindDoc="0" locked="0" layoutInCell="1" allowOverlap="1" wp14:anchorId="496B53B0" wp14:editId="5E7EFFAA">
+                <wp:simplePos x="0" y="0"/>
+                <wp:positionH relativeFrom="column">
+                  <wp:posOffset>4146550</wp:posOffset>
+                </wp:positionH>
+                <wp:positionV relativeFrom="paragraph">
+                  <wp:posOffset>1123950</wp:posOffset>
+                </wp:positionV>
+                <wp:extent cx="233362" cy="266700"/>
+                <wp:effectExtent l="0" t="0" r="14605" b="0"/>
+                <wp:wrapNone/>
+                <wp:docPr id="42" name="Group 42"/>
+                <wp:cNvGraphicFramePr/>
+                <a:graphic xmlns:a="http://schemas.openxmlformats.org/drawingml/2006/main">
+                  <a:graphicData uri="http://schemas.microsoft.com/office/word/2010/wordprocessingGroup">
+                    <wpg:wgp>
+                      <wpg:cNvGrpSpPr/>
+                      <wpg:grpSpPr>
+                        <a:xfrm>
+                          <a:off x="0" y="0"/>
+                          <a:ext cx="233362" cy="266700"/>
+                          <a:chOff x="0" y="0"/>
+                          <a:chExt cx="233362" cy="266700"/>
+                        </a:xfrm>
+                      </wpg:grpSpPr>
+                      <wps:wsp>
+                        <wps:cNvPr id="43" name="Flowchart: Connector 43"/>
+                        <wps:cNvSpPr/>
+                        <wps:spPr>
+                          <a:xfrm>
+                            <a:off x="52387" y="42862"/>
+                            <a:ext cx="180975" cy="180975"/>
+                          </a:xfrm>
+                          <a:prstGeom prst="flowChartConnector">
+                            <a:avLst/>
+                          </a:prstGeom>
+                          <a:solidFill>
+                            <a:srgbClr val="FF0000"/>
+                          </a:solidFill>
+                          <a:ln>
+                            <a:solidFill>
+                              <a:srgbClr val="FF0000"/>
+                            </a:solidFill>
+                          </a:ln>
+                        </wps:spPr>
+                        <wps:style>
+                          <a:lnRef idx="2">
+                            <a:schemeClr val="accent1">
+                              <a:shade val="50000"/>
+                            </a:schemeClr>
+                          </a:lnRef>
+                          <a:fillRef idx="1">
+                            <a:schemeClr val="accent1"/>
+                          </a:fillRef>
+                          <a:effectRef idx="0">
+                            <a:schemeClr val="accent1"/>
+                          </a:effectRef>
+                          <a:fontRef idx="minor">
+                            <a:schemeClr val="lt1"/>
+                          </a:fontRef>
+                        </wps:style>
+                        <wps:txbx>
+                          <w:txbxContent>
+                            <w:p/>
+                          </w:txbxContent>
+                        </wps:txbx>
+                        <wps:bodyPr rot="0" spcFirstLastPara="0" vertOverflow="overflow" horzOverflow="overflow" vert="horz" wrap="square" lIns="91440" tIns="45720" rIns="91440" bIns="45720" numCol="1" spcCol="0" rtlCol="0" fromWordArt="0" anchor="ctr" anchorCtr="0" forceAA="0" compatLnSpc="1">
+                          <a:prstTxWarp prst="textNoShape">
+                            <a:avLst/>
+                          </a:prstTxWarp>
+                          <a:noAutofit/>
+                        </wps:bodyPr>
+                      </wps:wsp>
+                      <wps:wsp>
+                        <wps:cNvPr id="44" name="Text Box 2"/>
+                        <wps:cNvSpPr txBox="1">
+                          <a:spLocks noChangeArrowheads="1"/>
+                        </wps:cNvSpPr>
+                        <wps:spPr bwMode="auto">
+                          <a:xfrm>
+                            <a:off x="0" y="0"/>
+                            <a:ext cx="231205" cy="266700"/>
+                          </a:xfrm>
+                          <a:prstGeom prst="rect">
+                            <a:avLst/>
+                          </a:prstGeom>
+                          <a:noFill/>
+                          <a:ln w="9525">
+                            <a:noFill/>
+                            <a:miter lim="800000"/>
+                            <a:headEnd/>
+                            <a:tailEnd/>
+                          </a:ln>
+                        </wps:spPr>
+                        <wps:txbx>
+                          <w:txbxContent>
+                            <w:p>
+                              <w:pPr>
+                                <w:rPr>
+                                  <w:b/>
+                                  <w:bCs/>
+                                  <w:color w:val="FFFFFF" w:themeColor="background1"/>
+                                </w:rPr>
+                              </w:pPr>
+                              <w:r>
+                                <w:rPr>
+                                  <w:b/>
+                                  <w:bCs/>
+                                  <w:color w:val="FFFFFF" w:themeColor="background1"/>
+                                </w:rPr>
+                                <w:t>a</w:t>
+                              </w:r>
+                            </w:p>
+                          </w:txbxContent>
+                        </wps:txbx>
+                        <wps:bodyPr rot="0" vert="horz" wrap="square" lIns="91440" tIns="45720" rIns="91440" bIns="45720" anchor="t" anchorCtr="0">
+                          <a:noAutofit/>
+                        </wps:bodyPr>
+                      </wps:wsp>
+                    </wpg:wgp>
+                  </a:graphicData>
+                </a:graphic>
+              </wp:anchor>
+            </w:drawing>
+          </mc:Choice>
+          <mc:Fallback>
+            <w:pict>
+              <v:group w14:anchorId="496B53B0" id="Group 42" o:spid="_x0000_s1050" style="position:absolute;left:0;text-align:left;margin-left:326.5pt;margin-top:88.5pt;width:18.35pt;height:21pt;z-index:251679744" coordsize="233362,266700" o:gfxdata="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">
+                <v:shape id="Flowchart: Connector 43" o:spid="_x0000_s1051" type="#_x0000_t120" style="position:absolute;left:52387;top:42862;width:180975;height:180975;visibility:visible;mso-wrap-style:square;v-text-anchor:middle" o:gfxdata="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" fillcolor="red" strokecolor="red" strokeweight="1pt">
+                  <v:stroke joinstyle="miter"/>
+                  <v:textbox>
+                    <w:txbxContent>
+                      <w:p/>
+                    </w:txbxContent>
+                  </v:textbox>
+                </v:shape>
+                <v:shape id="Text Box 2" o:spid="_x0000_s1052" type="#_x0000_t202" style="position:absolute;width:231205;height:266700;visibility:visible;mso-wrap-style:square;v-text-anchor:top" o:gfxdata="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" filled="f" stroked="f">
+                  <v:textbox>
+                    <w:txbxContent>
+                      <w:p>
+                        <w:pPr>
+                          <w:rPr>
+                            <w:b/>
+                            <w:bCs/>
+                            <w:color w:val="FFFFFF" w:themeColor="background1"/>
+                          </w:rPr>
+                        </w:pPr>
+                        <w:r>
+                          <w:rPr>
+                            <w:b/>
+                            <w:bCs/>
+                            <w:color w:val="FFFFFF" w:themeColor="background1"/>
+                          </w:rPr>
+                          <w:t>a</w:t>
+                        </w:r>
+                      </w:p>
+                    </w:txbxContent>
+                  </v:textbox>
+                </v:shape>
+              </v:group>
+            </w:pict>
+          </mc:Fallback>
+        </mc:AlternateContent>
+      </w:r>
+      <w:r>
+        <w:rPr>
+          <w:noProof/>
+        </w:rPr>
+        <mc:AlternateContent>
+          <mc:Choice Requires="wps">
+            <w:drawing>
+              <wp:anchor distT="0" distB="0" distL="114300" distR="114300" simplePos="0" relativeHeight="251677696" behindDoc="0" locked="0" layoutInCell="1" allowOverlap="1" wp14:anchorId="1A0BF548" wp14:editId="58AFADB3">
+                <wp:simplePos x="0" y="0"/>
+                <wp:positionH relativeFrom="column">
+                  <wp:posOffset>3689350</wp:posOffset>
+                </wp:positionH>
+                <wp:positionV relativeFrom="paragraph">
+                  <wp:posOffset>1153795</wp:posOffset>
+                </wp:positionV>
+                <wp:extent cx="457200" cy="76200"/>
+                <wp:effectExtent l="19050" t="57150" r="19050" b="19050"/>
+                <wp:wrapNone/>
+                <wp:docPr id="40" name="Straight Arrow Connector 40"/>
+                <wp:cNvGraphicFramePr/>
+                <a:graphic xmlns:a="http://schemas.openxmlformats.org/drawingml/2006/main">
+                  <a:graphicData uri="http://schemas.microsoft.com/office/word/2010/wordprocessingShape">
+                    <wps:wsp>
+                      <wps:cNvCnPr/>
+                      <wps:spPr>
+                        <a:xfrm flipH="1" flipV="1">
+                          <a:off x="0" y="0"/>
+                          <a:ext cx="457200" cy="76200"/>
+                        </a:xfrm>
+                        <a:prstGeom prst="straightConnector1">
+                          <a:avLst/>
+                        </a:prstGeom>
+                        <a:ln w="12700">
+                          <a:solidFill>
+                            <a:srgbClr val="FF0000"/>
+                          </a:solidFill>
+                          <a:tailEnd type="triangle"/>
+                        </a:ln>
+                      </wps:spPr>
+                      <wps:style>
+                        <a:lnRef idx="1">
+                          <a:schemeClr val="accent1"/>
+                        </a:lnRef>
+                        <a:fillRef idx="0">
+                          <a:schemeClr val="accent1"/>
+                        </a:fillRef>
+                        <a:effectRef idx="0">
+                          <a:schemeClr val="accent1"/>
+                        </a:effectRef>
+                        <a:fontRef idx="minor">
+                          <a:schemeClr val="tx1"/>
+                        </a:fontRef>
+                      </wps:style>
+                      <wps:bodyPr/>
+                    </wps:wsp>
+                  </a:graphicData>
+                </a:graphic>
+              </wp:anchor>
+            </w:drawing>
+          </mc:Choice>
+          <mc:Fallback>
+            <w:pict>
+              <v:shape w14:anchorId="59730DA9" id="Straight Arrow Connector 40" o:spid="_x0000_s1026" type="#_x0000_t32" style="position:absolute;margin-left:290.5pt;margin-top:90.85pt;width:36pt;height:6pt;flip:x y;z-index:251677696;visibility:visible;mso-wrap-style:square;mso-wrap-distance-left:9pt;mso-wrap-distance-top:0;mso-wrap-distance-right:9pt;mso-wrap-distance-bottom:0;mso-position-horizontal:absolute;mso-position-horizontal-relative:text;mso-position-vertical:absolute;mso-position-vertical-relative:text" o:gfxdata="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" strokecolor="red" strokeweight="1pt">
+                <v:stroke endarrow="block" joinstyle="miter"/>
+              </v:shape>
+            </w:pict>
+          </mc:Fallback>
+        </mc:AlternateContent>
+      </w:r>
+      <w:r>
+        <w:rPr>
+          <w:noProof/>
+        </w:rPr>
+        <mc:AlternateContent>
+          <mc:Choice Requires="wps">
+            <w:drawing>
+              <wp:anchor distT="0" distB="0" distL="114300" distR="114300" simplePos="0" relativeHeight="251676672" behindDoc="0" locked="0" layoutInCell="1" allowOverlap="1" wp14:anchorId="17A3F682" wp14:editId="4FE43300">
+                <wp:simplePos x="0" y="0"/>
+                <wp:positionH relativeFrom="column">
+                  <wp:posOffset>228600</wp:posOffset>
+                </wp:positionH>
+                <wp:positionV relativeFrom="paragraph">
+                  <wp:posOffset>1439545</wp:posOffset>
+                </wp:positionV>
+                <wp:extent cx="349250" cy="241300"/>
+                <wp:effectExtent l="0" t="0" r="12700" b="25400"/>
+                <wp:wrapNone/>
+                <wp:docPr id="39" name="Oval 39"/>
+                <wp:cNvGraphicFramePr/>
+                <a:graphic xmlns:a="http://schemas.openxmlformats.org/drawingml/2006/main">
+                  <a:graphicData uri="http://schemas.microsoft.com/office/word/2010/wordprocessingShape">
+                    <wps:wsp>
+                      <wps:cNvSpPr/>
+                      <wps:spPr>
+                        <a:xfrm>
+                          <a:off x="0" y="0"/>
+                          <a:ext cx="349250" cy="241300"/>
+                        </a:xfrm>
+                        <a:prstGeom prst="ellipse">
+                          <a:avLst/>
+                        </a:prstGeom>
+                        <a:noFill/>
+                        <a:ln>
+                          <a:solidFill>
+                            <a:srgbClr val="FF0000"/>
+                          </a:solidFill>
+                        </a:ln>
+                      </wps:spPr>
+                      <wps:style>
+                        <a:lnRef idx="2">
+                          <a:schemeClr val="accent1">
+                            <a:shade val="50000"/>
+                          </a:schemeClr>
+                        </a:lnRef>
+                        <a:fillRef idx="1">
+                          <a:schemeClr val="accent1"/>
+                        </a:fillRef>
+                        <a:effectRef idx="0">
+                          <a:schemeClr val="accent1"/>
+                        </a:effectRef>
+                        <a:fontRef idx="minor">
+                          <a:schemeClr val="lt1"/>
+                        </a:fontRef>
+                      </wps:style>
+                      <wps:bodyPr rot="0" spcFirstLastPara="0" vertOverflow="overflow" horzOverflow="overflow" vert="horz" wrap="square" lIns="91440" tIns="45720" rIns="91440" bIns="45720" numCol="1" spcCol="0" rtlCol="0" fromWordArt="0" anchor="ctr" anchorCtr="0" forceAA="0" compatLnSpc="1">
+                        <a:prstTxWarp prst="textNoShape">
+                          <a:avLst/>
+                        </a:prstTxWarp>
+                        <a:noAutofit/>
+                      </wps:bodyPr>
+                    </wps:wsp>
+                  </a:graphicData>
+                </a:graphic>
+                <wp14:sizeRelH relativeFrom="margin">
+                  <wp14:pctWidth>0</wp14:pctWidth>
+                </wp14:sizeRelH>
+              </wp:anchor>
+            </w:drawing>
+          </mc:Choice>
+          <mc:Fallback>
+            <w:pict>
+              <v:oval w14:anchorId="1C0944DA" id="Oval 39" o:spid="_x0000_s1026" style="position:absolute;margin-left:18pt;margin-top:113.35pt;width:27.5pt;height:19pt;z-index:251676672;visibility:visible;mso-wrap-style:square;mso-width-percent:0;mso-wrap-distance-left:9pt;mso-wrap-distance-top:0;mso-wrap-distance-right:9pt;mso-wrap-distance-bottom:0;mso-position-horizontal:absolute;mso-position-horizontal-relative:text;mso-position-vertical:absolute;mso-position-vertical-relative:text;mso-width-percent:0;mso-width-relative:margin;v-text-anchor:middle" o:gfxdata="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" filled="f" strokecolor="red" strokeweight="1pt">
+                <v:stroke joinstyle="miter"/>
+              </v:oval>
+            </w:pict>
+          </mc:Fallback>
+        </mc:AlternateContent>
+      </w:r>
+      <w:r>
+        <w:rPr>
+          <w:noProof/>
+        </w:rPr>
+        <w:drawing>
+          <wp:inline distT="0" distB="0" distL="0" distR="0" wp14:anchorId="3E34C520" wp14:editId="23EB7EB6">
+            <wp:extent cx="5327650" cy="1647132"/>
+            <wp:effectExtent l="0" t="0" r="6350" b="0"/>
+            <wp:docPr id="38" name="Picture 38"/>
+            <wp:cNvGraphicFramePr>
+              <a:graphicFrameLocks xmlns:a="http://schemas.openxmlformats.org/drawingml/2006/main" noChangeAspect="1"/>
+            </wp:cNvGraphicFramePr>
+            <a:graphic xmlns:a="http://schemas.openxmlformats.org/drawingml/2006/main">
+              <a:graphicData uri="http://schemas.openxmlformats.org/drawingml/2006/picture">
+                <pic:pic xmlns:pic="http://schemas.openxmlformats.org/drawingml/2006/picture">
+                  <pic:nvPicPr>
+                    <pic:cNvPr id="1" name=""/>
+                    <pic:cNvPicPr/>
+                  </pic:nvPicPr>
+                  <pic:blipFill>
+                    <a:blip r:embed="rId18"/>
+                    <a:stretch>
+                      <a:fillRect/>
+                    </a:stretch>
+                  </pic:blipFill>
+                  <pic:spPr>
+                    <a:xfrm>
+                      <a:off x="0" y="0"/>
+                      <a:ext cx="5352836" cy="1654919"/>
+                    </a:xfrm>
+                    <a:prstGeom prst="rect">
+                      <a:avLst/>
+                    </a:prstGeom>
+                  </pic:spPr>
+                </pic:pic>
+              </a:graphicData>
+            </a:graphic>
+          </wp:inline>
+        </w:drawing>
+      </w:r>
+    </w:p>
+    <w:p>
+      <w:pPr>
+        <w:ind w:left="360"/>
+      </w:pPr>
+      <w:r>
+        <w:rPr>
+          <w:b/>
+          <w:bCs/>
+        </w:rPr>
+        <w:t>Option 1</w:t>
+      </w:r>
+      <w:r>
+        <w:t xml:space="preserve">: </w:t>
+      </w:r>
+      <w:r>
+        <w:t>If the Service Project Editor is Open, click item #</w:t>
+      </w:r>
+      <w:r>
+        <w:rPr>
+          <w:b/>
+          <w:bCs/>
+        </w:rPr>
+        <w:t>5</w:t>
+      </w:r>
+      <w:r>
+        <w:t xml:space="preserve"> </w:t>
+      </w:r>
+      <w:r>
+        <w:t xml:space="preserve">(Deploy the service) </w:t>
+      </w:r>
+      <w:r>
+        <w:t>that appears on the right Actions menu of the Definition Screen</w:t>
+      </w:r>
+      <w:r>
+        <w:t xml:space="preserve"> (pictured above labeled “a”)</w:t>
+      </w:r>
+      <w:r>
+        <w:t>.</w:t>
+      </w:r>
+      <w:r>
+        <w:t xml:space="preserve"> </w:t>
+      </w:r>
+      <w:r>
+        <w:t xml:space="preserve"> Follow the steps below in </w:t>
+      </w:r>
+      <w:r>
+        <w:t>S</w:t>
+      </w:r>
+      <w:r>
+        <w:t>ection</w:t>
+      </w:r>
+      <w:r>
+        <w:t>s</w:t>
+      </w:r>
+      <w:r>
+        <w:t xml:space="preserve"> </w:t>
+      </w:r>
+      <w:r>
+        <w:t>1 and 2</w:t>
+      </w:r>
+      <w:r>
+        <w:t>.</w:t>
+      </w:r>
+    </w:p>
+    <w:p>
+      <w:pPr>
+        <w:ind w:left="360"/>
+        <w:rPr>
+          <w:b/>
+          <w:bCs/>
+        </w:rPr>
+      </w:pPr>
+      <w:r>
+        <w:rPr>
+          <w:b/>
+          <w:bCs/>
+        </w:rPr>
+        <w:t>Option 2</w:t>
+      </w:r>
+      <w:r>
+        <w:t xml:space="preserve">: </w:t>
+      </w:r>
+      <w:r>
+        <w:t xml:space="preserve">Alternatively, if the Service Project Editor is open, click the Deploy Service icon </w:t>
+      </w:r>
+      <w:r>
+        <w:rPr>
+          <w:noProof/>
+        </w:rPr>
+        <w:drawing>
+          <wp:inline distT="0" distB="0" distL="0" distR="0" wp14:anchorId="194070F9" wp14:editId="583AD01B">
+            <wp:extent cx="238125" cy="190500"/>
+            <wp:effectExtent l="0" t="0" r="9525" b="0"/>
+            <wp:docPr id="51" name="Picture 51"/>
+            <wp:cNvGraphicFramePr>
+              <a:graphicFrameLocks xmlns:a="http://schemas.openxmlformats.org/drawingml/2006/main" noChangeAspect="1"/>
+            </wp:cNvGraphicFramePr>
+            <a:graphic xmlns:a="http://schemas.openxmlformats.org/drawingml/2006/main">
+              <a:graphicData uri="http://schemas.openxmlformats.org/drawingml/2006/picture">
+                <pic:pic xmlns:pic="http://schemas.openxmlformats.org/drawingml/2006/picture">
+                  <pic:nvPicPr>
+                    <pic:cNvPr id="1" name=""/>
+                    <pic:cNvPicPr/>
+                  </pic:nvPicPr>
+                  <pic:blipFill rotWithShape="1">
+                    <a:blip r:embed="rId19"/>
+                    <a:srcRect t="1" b="19999"/>
+                    <a:stretch/>
+                  </pic:blipFill>
+                  <pic:spPr bwMode="auto">
+                    <a:xfrm>
+                      <a:off x="0" y="0"/>
+                      <a:ext cx="238125" cy="190500"/>
+                    </a:xfrm>
+                    <a:prstGeom prst="rect">
+                      <a:avLst/>
+                    </a:prstGeom>
+                    <a:ln>
+                      <a:noFill/>
+                    </a:ln>
+                    <a:extLst>
+                      <a:ext uri="{53640926-AAD7-44D8-BBD7-CCE9431645EC}">
+                        <a14:shadowObscured xmlns:a14="http://schemas.microsoft.com/office/drawing/2010/main"/>
+                      </a:ext>
+                    </a:extLst>
+                  </pic:spPr>
+                </pic:pic>
+              </a:graphicData>
+            </a:graphic>
+          </wp:inline>
+        </w:drawing>
+      </w:r>
+      <w:r>
+        <w:t xml:space="preserve"> in the top right corner of the Service Project Editor view</w:t>
+      </w:r>
+      <w:r>
+        <w:t xml:space="preserve"> </w:t>
+      </w:r>
+      <w:r>
+        <w:t>(pictured above labeled “</w:t>
+      </w:r>
+      <w:r>
+        <w:t>b</w:t>
+      </w:r>
+      <w:r>
+        <w:t>”).</w:t>
+      </w:r>
+      <w:r>
+        <w:t xml:space="preserve"> </w:t>
+      </w:r>
+      <w:r>
+        <w:t xml:space="preserve"> </w:t>
+      </w:r>
+      <w:r>
+        <w:t xml:space="preserve">.  Follow the steps below in </w:t>
+      </w:r>
+      <w:r>
+        <w:t>S</w:t>
+      </w:r>
+      <w:r>
+        <w:t>ection</w:t>
+      </w:r>
+      <w:r>
+        <w:t>s</w:t>
+      </w:r>
+      <w:r>
+        <w:t xml:space="preserve"> </w:t>
+      </w:r>
+      <w:r>
+        <w:t>1 and 2</w:t>
+      </w:r>
+      <w:r>
+        <w:t>.</w:t>
+      </w:r>
+      <w:r>
+        <w:rPr>
+          <w:b/>
+          <w:bCs/>
+        </w:rPr>
+        <w:t xml:space="preserve"> </w:t>
+      </w:r>
+    </w:p>
+    <w:p>
+      <w:pPr>
+        <w:ind w:left="360"/>
+      </w:pPr>
+      <w:r>
+        <w:rPr>
+          <w:b/>
+          <w:bCs/>
+        </w:rPr>
+        <w:t>Option 3</w:t>
+      </w:r>
+      <w:r>
+        <w:t xml:space="preserve">:  If the Service Project Editor is </w:t>
+      </w:r>
+      <w:r>
+        <w:rPr>
+          <w:u w:val="single"/>
+        </w:rPr>
+        <w:t>not</w:t>
+      </w:r>
+      <w:r>
+        <w:t xml:space="preserve"> open, right click on the project folder in the Project Explorer view, click </w:t>
+      </w:r>
+      <w:r>
+        <w:rPr>
+          <w:b/>
+          <w:bCs/>
+        </w:rPr>
+        <w:t>z/OS Connect EE -&gt; Deploy Service to z/OS Connect EE Server</w:t>
+      </w:r>
+      <w:r>
+        <w:rPr>
+          <w:b/>
+          <w:bCs/>
+        </w:rPr>
+        <w:t xml:space="preserve">.  </w:t>
+      </w:r>
+      <w:r>
+        <w:t>Follow the steps below in Sections 1 and 2.</w:t>
+      </w:r>
+    </w:p>
+    <w:p>
+      <w:pPr>
+        <w:pStyle w:val="ListParagraph"/>
+        <w:numPr>
+          <w:ilvl w:val="1"/>
+          <w:numId w:val="4"/>
+        </w:numPr>
+      </w:pPr>
+      <w:r>
+        <w:t>A pop-up window will appear</w:t>
+      </w:r>
+    </w:p>
+    <w:p>
+      <w:pPr>
+        <w:pStyle w:val="ListParagraph"/>
+        <w:ind w:left="1080"/>
+      </w:pPr>
+      <w:r>
+        <w:lastRenderedPageBreak/>
+        <w:t xml:space="preserve">         </w:t>
+      </w:r>
+      <w:r>
+        <w:drawing>
+          <wp:inline distT="0" distB="0" distL="0" distR="0" wp14:anchorId="2B3AB35B" wp14:editId="11F77C57">
+            <wp:extent cx="2057400" cy="1160067"/>
+            <wp:effectExtent l="19050" t="19050" r="19050" b="21590"/>
+            <wp:docPr id="48" name="Picture 48"/>
+            <wp:cNvGraphicFramePr>
+              <a:graphicFrameLocks xmlns:a="http://schemas.openxmlformats.org/drawingml/2006/main" noChangeAspect="1"/>
+            </wp:cNvGraphicFramePr>
+            <a:graphic xmlns:a="http://schemas.openxmlformats.org/drawingml/2006/main">
+              <a:graphicData uri="http://schemas.openxmlformats.org/drawingml/2006/picture">
+                <pic:pic xmlns:pic="http://schemas.openxmlformats.org/drawingml/2006/picture">
+                  <pic:nvPicPr>
+                    <pic:cNvPr id="1" name=""/>
+                    <pic:cNvPicPr/>
+                  </pic:nvPicPr>
+                  <pic:blipFill>
+                    <a:blip r:embed="rId20"/>
+                    <a:stretch>
+                      <a:fillRect/>
+                    </a:stretch>
+                  </pic:blipFill>
+                  <pic:spPr>
+                    <a:xfrm>
+                      <a:off x="0" y="0"/>
+                      <a:ext cx="2095537" cy="1181570"/>
+                    </a:xfrm>
+                    <a:prstGeom prst="rect">
+                      <a:avLst/>
+                    </a:prstGeom>
+                    <a:ln>
+                      <a:solidFill>
+                        <a:schemeClr val="bg1">
+                          <a:lumMod val="85000"/>
+                        </a:schemeClr>
+                      </a:solidFill>
+                    </a:ln>
+                  </pic:spPr>
+                </pic:pic>
+              </a:graphicData>
+            </a:graphic>
+          </wp:inline>
+        </w:drawing>
+      </w:r>
+    </w:p>
+    <w:p>
+      <w:pPr>
+        <w:pStyle w:val="ListParagraph"/>
+        <w:numPr>
+          <w:ilvl w:val="1"/>
+          <w:numId w:val="4"/>
+        </w:numPr>
+      </w:pPr>
+      <w:r>
+        <w:t>If the server being displayed is not the server you want to use, click the down arrow, and a list of servers will appear.  Remember, this list is based on the Host Connections.</w:t>
+      </w:r>
+    </w:p>
+    <w:p>
+      <w:pPr>
+        <w:pStyle w:val="ListParagraph"/>
+        <w:numPr>
+          <w:ilvl w:val="2"/>
+          <w:numId w:val="4"/>
+        </w:numPr>
+      </w:pPr>
+      <w:r>
+        <w:t xml:space="preserve">If your popup window has this message:  </w:t>
+      </w:r>
+      <w:r>
+        <w:rPr>
+          <w:noProof/>
+        </w:rPr>
+        <w:drawing>
+          <wp:inline distT="0" distB="0" distL="0" distR="0" wp14:anchorId="2103FE58" wp14:editId="6EBA6E88">
+            <wp:extent cx="1447800" cy="128083"/>
+            <wp:effectExtent l="0" t="0" r="0" b="5715"/>
+            <wp:docPr id="49" name="Picture 49"/>
+            <wp:cNvGraphicFramePr>
+              <a:graphicFrameLocks xmlns:a="http://schemas.openxmlformats.org/drawingml/2006/main" noChangeAspect="1"/>
+            </wp:cNvGraphicFramePr>
+            <a:graphic xmlns:a="http://schemas.openxmlformats.org/drawingml/2006/main">
+              <a:graphicData uri="http://schemas.openxmlformats.org/drawingml/2006/picture">
+                <pic:pic xmlns:pic="http://schemas.openxmlformats.org/drawingml/2006/picture">
+                  <pic:nvPicPr>
+                    <pic:cNvPr id="1" name=""/>
+                    <pic:cNvPicPr/>
+                  </pic:nvPicPr>
+                  <pic:blipFill rotWithShape="1">
+                    <a:blip r:embed="rId21"/>
+                    <a:srcRect t="17144" b="29523"/>
+                    <a:stretch/>
+                  </pic:blipFill>
+                  <pic:spPr bwMode="auto">
+                    <a:xfrm>
+                      <a:off x="0" y="0"/>
+                      <a:ext cx="1576081" cy="139432"/>
+                    </a:xfrm>
+                    <a:prstGeom prst="rect">
+                      <a:avLst/>
+                    </a:prstGeom>
+                    <a:ln>
+                      <a:noFill/>
+                    </a:ln>
+                    <a:extLst>
+                      <a:ext uri="{53640926-AAD7-44D8-BBD7-CCE9431645EC}">
+                        <a14:shadowObscured xmlns:a14="http://schemas.microsoft.com/office/drawing/2010/main"/>
+                      </a:ext>
+                    </a:extLst>
+                  </pic:spPr>
+                </pic:pic>
+              </a:graphicData>
+            </a:graphic>
+          </wp:inline>
+        </w:drawing>
+      </w:r>
+      <w:r>
+        <w:t xml:space="preserve">, click the </w:t>
+      </w:r>
+      <w:r>
+        <w:rPr>
+          <w:noProof/>
+        </w:rPr>
+        <w:drawing>
+          <wp:inline distT="0" distB="0" distL="0" distR="0" wp14:anchorId="4D1B32FC" wp14:editId="277FC85D">
+            <wp:extent cx="238125" cy="238125"/>
+            <wp:effectExtent l="0" t="0" r="9525" b="9525"/>
+            <wp:docPr id="50" name="Picture 50"/>
+            <wp:cNvGraphicFramePr>
+              <a:graphicFrameLocks xmlns:a="http://schemas.openxmlformats.org/drawingml/2006/main" noChangeAspect="1"/>
+            </wp:cNvGraphicFramePr>
+            <a:graphic xmlns:a="http://schemas.openxmlformats.org/drawingml/2006/main">
+              <a:graphicData uri="http://schemas.openxmlformats.org/drawingml/2006/picture">
+                <pic:pic xmlns:pic="http://schemas.openxmlformats.org/drawingml/2006/picture">
+                  <pic:nvPicPr>
+                    <pic:cNvPr id="1" name=""/>
+                    <pic:cNvPicPr/>
+                  </pic:nvPicPr>
+                  <pic:blipFill>
+                    <a:blip r:embed="rId22"/>
+                    <a:stretch>
+                      <a:fillRect/>
+                    </a:stretch>
+                  </pic:blipFill>
+                  <pic:spPr>
+                    <a:xfrm>
+                      <a:off x="0" y="0"/>
+                      <a:ext cx="238125" cy="238125"/>
+                    </a:xfrm>
+                    <a:prstGeom prst="rect">
+                      <a:avLst/>
+                    </a:prstGeom>
+                  </pic:spPr>
+                </pic:pic>
+              </a:graphicData>
+            </a:graphic>
+          </wp:inline>
+        </w:drawing>
+      </w:r>
+      <w:r>
+        <w:t xml:space="preserve"> (not the arrow) next to the server name and the server will connect.</w:t>
+      </w:r>
+    </w:p>
+    <w:p>
+      <w:pPr>
+        <w:pStyle w:val="ListParagraph"/>
+        <w:numPr>
+          <w:ilvl w:val="2"/>
+          <w:numId w:val="4"/>
+        </w:numPr>
+      </w:pPr>
+      <w:r>
+        <w:t>Once your server is chosen and connected, click OK.</w:t>
+      </w:r>
+    </w:p>
+    <w:p>
+      <w:pPr>
+        <w:pStyle w:val="ListParagraph"/>
+        <w:ind w:left="1080"/>
+      </w:pPr>
+    </w:p>
+    <w:p>
+      <w:pPr>
+        <w:pStyle w:val="ListParagraph"/>
+        <w:numPr>
+          <w:ilvl w:val="0"/>
+          <w:numId w:val="4"/>
+        </w:numPr>
+        <w:rPr>
+          <w:b/>
+          <w:bCs/>
+        </w:rPr>
+      </w:pPr>
+      <w:r>
+        <w:rPr>
+          <w:b/>
+          <w:bCs/>
+        </w:rPr>
+        <w:t>Deploying an API</w:t>
+      </w:r>
+    </w:p>
+    <w:p>
+      <w:pPr>
+        <w:pStyle w:val="ListParagraph"/>
+        <w:spacing w:line="240" w:lineRule="auto"/>
+        <w:ind w:left="360"/>
+        <w:contextualSpacing w:val="0"/>
+      </w:pPr>
+      <w:r>
+        <w:rPr>
+          <w:b/>
+          <w:bCs/>
+        </w:rPr>
+        <w:t>Option 1:</w:t>
+      </w:r>
+      <w:r>
+        <w:t xml:space="preserve"> If the API Editor is open, click the deploy icon </w:t>
+      </w:r>
+      <w:r>
+        <w:rPr>
+          <w:noProof/>
+        </w:rPr>
+        <w:drawing>
+          <wp:inline distT="0" distB="0" distL="0" distR="0" wp14:anchorId="3C299A2D" wp14:editId="230C8B17">
+            <wp:extent cx="257175" cy="219075"/>
+            <wp:effectExtent l="0" t="0" r="9525" b="9525"/>
+            <wp:docPr id="56" name="Picture 56"/>
+            <wp:cNvGraphicFramePr>
+              <a:graphicFrameLocks xmlns:a="http://schemas.openxmlformats.org/drawingml/2006/main" noChangeAspect="1"/>
+            </wp:cNvGraphicFramePr>
+            <a:graphic xmlns:a="http://schemas.openxmlformats.org/drawingml/2006/main">
+              <a:graphicData uri="http://schemas.openxmlformats.org/drawingml/2006/picture">
+                <pic:pic xmlns:pic="http://schemas.openxmlformats.org/drawingml/2006/picture">
+                  <pic:nvPicPr>
+                    <pic:cNvPr id="1" name=""/>
+                    <pic:cNvPicPr/>
+                  </pic:nvPicPr>
+                  <pic:blipFill>
+                    <a:blip r:embed="rId23"/>
+                    <a:stretch>
+                      <a:fillRect/>
+                    </a:stretch>
+                  </pic:blipFill>
+                  <pic:spPr>
+                    <a:xfrm>
+                      <a:off x="0" y="0"/>
+                      <a:ext cx="257175" cy="219075"/>
+                    </a:xfrm>
+                    <a:prstGeom prst="rect">
+                      <a:avLst/>
+                    </a:prstGeom>
+                  </pic:spPr>
+                </pic:pic>
+              </a:graphicData>
+            </a:graphic>
+          </wp:inline>
+        </w:drawing>
+      </w:r>
+      <w:r>
+        <w:t xml:space="preserve"> near the top right corner of the editor view.</w:t>
+      </w:r>
+      <w:r>
+        <w:t xml:space="preserve">  Then follow steps 1 and 2 below.</w:t>
+      </w:r>
+    </w:p>
+    <w:p>
+      <w:pPr>
+        <w:pStyle w:val="ListParagraph"/>
+        <w:ind w:left="360"/>
+        <w:rPr>
+          <w:b/>
+          <w:bCs/>
+        </w:rPr>
+      </w:pPr>
+      <w:r>
+        <w:rPr>
+          <w:b/>
+          <w:bCs/>
+        </w:rPr>
+        <w:t>Option 2:</w:t>
+      </w:r>
+      <w:r>
+        <w:t xml:space="preserve">  If the API Editor is not open, </w:t>
+      </w:r>
+      <w:r>
+        <w:t xml:space="preserve">right click on the project folder in the Project Explorer view, click </w:t>
+      </w:r>
+      <w:r>
+        <w:rPr>
+          <w:b/>
+          <w:bCs/>
+        </w:rPr>
+        <w:t xml:space="preserve">z/OS Connect EE -&gt; Deploy </w:t>
+      </w:r>
+      <w:r>
+        <w:rPr>
+          <w:b/>
+          <w:bCs/>
+        </w:rPr>
+        <w:t>API</w:t>
+      </w:r>
+      <w:r>
+        <w:rPr>
+          <w:b/>
+          <w:bCs/>
+        </w:rPr>
+        <w:t xml:space="preserve"> to z/OS Connect EE Server</w:t>
+      </w:r>
+      <w:r>
+        <w:rPr>
+          <w:b/>
+          <w:bCs/>
+        </w:rPr>
+        <w:t xml:space="preserve">.  </w:t>
+      </w:r>
+    </w:p>
+    <w:p>
+      <w:pPr>
+        <w:pStyle w:val="ListParagraph"/>
+        <w:numPr>
+          <w:ilvl w:val="1"/>
+          <w:numId w:val="4"/>
+        </w:numPr>
+      </w:pPr>
+      <w:r>
+        <w:t>A pop-up window will appear</w:t>
+      </w:r>
+    </w:p>
+    <w:p>
+      <w:pPr>
+        <w:pStyle w:val="ListParagraph"/>
+        <w:ind w:left="1080"/>
+      </w:pPr>
+      <w:r>
+        <w:t xml:space="preserve">         </w:t>
+      </w:r>
+      <w:r>
+        <w:drawing>
+          <wp:inline distT="0" distB="0" distL="0" distR="0" wp14:anchorId="14940899" wp14:editId="1B1E882A">
+            <wp:extent cx="2355850" cy="1325166"/>
+            <wp:effectExtent l="0" t="0" r="6350" b="8890"/>
+            <wp:docPr id="60" name="Picture 60"/>
+            <wp:cNvGraphicFramePr>
+              <a:graphicFrameLocks xmlns:a="http://schemas.openxmlformats.org/drawingml/2006/main" noChangeAspect="1"/>
+            </wp:cNvGraphicFramePr>
+            <a:graphic xmlns:a="http://schemas.openxmlformats.org/drawingml/2006/main">
+              <a:graphicData uri="http://schemas.openxmlformats.org/drawingml/2006/picture">
+                <pic:pic xmlns:pic="http://schemas.openxmlformats.org/drawingml/2006/picture">
+                  <pic:nvPicPr>
+                    <pic:cNvPr id="1" name=""/>
+                    <pic:cNvPicPr/>
+                  </pic:nvPicPr>
+                  <pic:blipFill>
+                    <a:blip r:embed="rId24"/>
+                    <a:stretch>
+                      <a:fillRect/>
+                    </a:stretch>
+                  </pic:blipFill>
+                  <pic:spPr>
+                    <a:xfrm>
+                      <a:off x="0" y="0"/>
+                      <a:ext cx="2371481" cy="1333959"/>
+                    </a:xfrm>
+                    <a:prstGeom prst="rect">
+                      <a:avLst/>
+                    </a:prstGeom>
+                  </pic:spPr>
+                </pic:pic>
+              </a:graphicData>
+            </a:graphic>
+          </wp:inline>
+        </w:drawing>
+      </w:r>
+    </w:p>
+    <w:p>
+      <w:pPr>
+        <w:pStyle w:val="ListParagraph"/>
+        <w:numPr>
+          <w:ilvl w:val="1"/>
+          <w:numId w:val="4"/>
+        </w:numPr>
+      </w:pPr>
+      <w:r>
+        <w:t>If the server being displayed is not the server you want to use, click the down arrow, and a list of servers will appear.  Remember, this list is based on the Host Connections.</w:t>
+      </w:r>
+    </w:p>
+    <w:p>
+      <w:pPr>
+        <w:pStyle w:val="ListParagraph"/>
+        <w:numPr>
+          <w:ilvl w:val="2"/>
+          <w:numId w:val="4"/>
+        </w:numPr>
+      </w:pPr>
+      <w:r>
+        <w:t xml:space="preserve">If your popup window has this message:  </w:t>
+      </w:r>
+      <w:r>
+        <w:rPr>
+          <w:noProof/>
+        </w:rPr>
+        <w:drawing>
+          <wp:inline distT="0" distB="0" distL="0" distR="0" wp14:anchorId="3CA0385C" wp14:editId="699EF8DC">
+            <wp:extent cx="1447800" cy="128083"/>
+            <wp:effectExtent l="0" t="0" r="0" b="5715"/>
+            <wp:docPr id="58" name="Picture 58"/>
+            <wp:cNvGraphicFramePr>
+              <a:graphicFrameLocks xmlns:a="http://schemas.openxmlformats.org/drawingml/2006/main" noChangeAspect="1"/>
+            </wp:cNvGraphicFramePr>
+            <a:graphic xmlns:a="http://schemas.openxmlformats.org/drawingml/2006/main">
+              <a:graphicData uri="http://schemas.openxmlformats.org/drawingml/2006/picture">
+                <pic:pic xmlns:pic="http://schemas.openxmlformats.org/drawingml/2006/picture">
+                  <pic:nvPicPr>
+                    <pic:cNvPr id="1" name=""/>
+                    <pic:cNvPicPr/>
+                  </pic:nvPicPr>
+                  <pic:blipFill rotWithShape="1">
+                    <a:blip r:embed="rId21"/>
+                    <a:srcRect t="17144" b="29523"/>
+                    <a:stretch/>
+                  </pic:blipFill>
+                  <pic:spPr bwMode="auto">
+                    <a:xfrm>
+                      <a:off x="0" y="0"/>
+                      <a:ext cx="1576081" cy="139432"/>
+                    </a:xfrm>
+                    <a:prstGeom prst="rect">
+                      <a:avLst/>
+                    </a:prstGeom>
+                    <a:ln>
+                      <a:noFill/>
+                    </a:ln>
+                    <a:extLst>
+                      <a:ext uri="{53640926-AAD7-44D8-BBD7-CCE9431645EC}">
+                        <a14:shadowObscured xmlns:a14="http://schemas.microsoft.com/office/drawing/2010/main"/>
+                      </a:ext>
+                    </a:extLst>
+                  </pic:spPr>
+                </pic:pic>
+              </a:graphicData>
+            </a:graphic>
+          </wp:inline>
+        </w:drawing>
+      </w:r>
+      <w:r>
+        <w:t xml:space="preserve">, click the </w:t>
+      </w:r>
+      <w:r>
+        <w:rPr>
+          <w:noProof/>
+        </w:rPr>
+        <w:drawing>
+          <wp:inline distT="0" distB="0" distL="0" distR="0" wp14:anchorId="12BE0F27" wp14:editId="20580EFB">
+            <wp:extent cx="238125" cy="238125"/>
+            <wp:effectExtent l="0" t="0" r="9525" b="9525"/>
+            <wp:docPr id="59" name="Picture 59"/>
+            <wp:cNvGraphicFramePr>
+              <a:graphicFrameLocks xmlns:a="http://schemas.openxmlformats.org/drawingml/2006/main" noChangeAspect="1"/>
+            </wp:cNvGraphicFramePr>
+            <a:graphic xmlns:a="http://schemas.openxmlformats.org/drawingml/2006/main">
+              <a:graphicData uri="http://schemas.openxmlformats.org/drawingml/2006/picture">
+                <pic:pic xmlns:pic="http://schemas.openxmlformats.org/drawingml/2006/picture">
+                  <pic:nvPicPr>
+                    <pic:cNvPr id="1" name=""/>
+                    <pic:cNvPicPr/>
+                  </pic:nvPicPr>
+                  <pic:blipFill>
+                    <a:blip r:embed="rId22"/>
+                    <a:stretch>
+                      <a:fillRect/>
+                    </a:stretch>
+                  </pic:blipFill>
+                  <pic:spPr>
+                    <a:xfrm>
+                      <a:off x="0" y="0"/>
+                      <a:ext cx="238125" cy="238125"/>
+                    </a:xfrm>
+                    <a:prstGeom prst="rect">
+                      <a:avLst/>
+                    </a:prstGeom>
+                  </pic:spPr>
+                </pic:pic>
+              </a:graphicData>
+            </a:graphic>
+          </wp:inline>
+        </w:drawing>
+      </w:r>
+      <w:r>
+        <w:t xml:space="preserve"> (not the arrow) next to the server name and the server will connect.</w:t>
+      </w:r>
+    </w:p>
+    <w:p>
+      <w:pPr>
+        <w:pStyle w:val="ListParagraph"/>
+        <w:numPr>
+          <w:ilvl w:val="2"/>
+          <w:numId w:val="4"/>
+        </w:numPr>
+      </w:pPr>
+      <w:r>
+        <w:t>Once your server is chosen and connected, click OK.</w:t>
+      </w:r>
+    </w:p>
+    <w:p>
+      <w:pPr>
+        <w:pStyle w:val="ListParagraph"/>
+        <w:ind w:left="1800"/>
+      </w:pPr>
+    </w:p>
+    <w:p>
+      <w:pPr>
+        <w:pStyle w:val="ListParagraph"/>
+        <w:numPr>
+          <w:ilvl w:val="0"/>
+          <w:numId w:val="4"/>
+        </w:numPr>
+        <w:rPr>
+          <w:b/>
+          <w:bCs/>
+        </w:rPr>
+      </w:pPr>
+      <w:r>
+        <w:rPr>
+          <w:b/>
+          <w:bCs/>
+        </w:rPr>
+        <w:t>Listing Services/APIs</w:t>
+      </w:r>
+    </w:p>
+    <w:p>
+      <w:pPr>
+        <w:pStyle w:val="ListParagraph"/>
+        <w:numPr>
+          <w:ilvl w:val="1"/>
+          <w:numId w:val="4"/>
+        </w:numPr>
+      </w:pPr>
+      <w:r>
+        <w:t xml:space="preserve">Use the </w:t>
+      </w:r>
+      <w:r>
+        <w:t>z/OS Connect EE Servers view in the bottom left of the screen to list Services and APIs</w:t>
+      </w:r>
+    </w:p>
+    <w:p>
+      <w:pPr>
+        <w:pStyle w:val="ListParagraph"/>
+        <w:ind w:left="360"/>
+      </w:pPr>
+      <w:r>
+        <w:t xml:space="preserve">               </w:t>
+      </w:r>
+      <w:r>
+        <w:drawing>
+          <wp:inline distT="0" distB="0" distL="0" distR="0" wp14:anchorId="245D3036" wp14:editId="621BD669">
+            <wp:extent cx="2857500" cy="744254"/>
+            <wp:effectExtent l="0" t="0" r="0" b="0"/>
+            <wp:docPr id="61" name="Picture 61"/>
+            <wp:cNvGraphicFramePr>
+              <a:graphicFrameLocks xmlns:a="http://schemas.openxmlformats.org/drawingml/2006/main" noChangeAspect="1"/>
+            </wp:cNvGraphicFramePr>
+            <a:graphic xmlns:a="http://schemas.openxmlformats.org/drawingml/2006/main">
+              <a:graphicData uri="http://schemas.openxmlformats.org/drawingml/2006/picture">
+                <pic:pic xmlns:pic="http://schemas.openxmlformats.org/drawingml/2006/picture">
+                  <pic:nvPicPr>
+                    <pic:cNvPr id="1" name=""/>
+                    <pic:cNvPicPr/>
+                  </pic:nvPicPr>
+                  <pic:blipFill>
+                    <a:blip r:embed="rId25"/>
+                    <a:stretch>
+                      <a:fillRect/>
+                    </a:stretch>
+                  </pic:blipFill>
+                  <pic:spPr>
+                    <a:xfrm>
+                      <a:off x="0" y="0"/>
+                      <a:ext cx="2885932" cy="751659"/>
+                    </a:xfrm>
+                    <a:prstGeom prst="rect">
+                      <a:avLst/>
+                    </a:prstGeom>
+                  </pic:spPr>
+                </pic:pic>
+              </a:graphicData>
+            </a:graphic>
+          </wp:inline>
+        </w:drawing>
+      </w:r>
+    </w:p>
+    <w:p>
+      <w:pPr>
+        <w:pStyle w:val="ListParagraph"/>
+        <w:ind w:left="360"/>
+      </w:pPr>
+    </w:p>
+    <w:p>
+      <w:pPr>
+        <w:pStyle w:val="ListParagraph"/>
+        <w:numPr>
+          <w:ilvl w:val="1"/>
+          <w:numId w:val="4"/>
+        </w:numPr>
+      </w:pPr>
+      <w:r>
+        <w:t>Services and APIs appear under each server on which they are deployed</w:t>
+      </w:r>
+    </w:p>
+    <w:p>
+      <w:pPr>
+        <w:pStyle w:val="ListParagraph"/>
+        <w:numPr>
+          <w:ilvl w:val="1"/>
+          <w:numId w:val="4"/>
+        </w:numPr>
+      </w:pPr>
+      <w:r>
+        <w:t>Click the twisty next to the Services or APIs folder to view the contents</w:t>
+      </w:r>
+    </w:p>
+    <w:p>
+      <w:pPr>
+        <w:pStyle w:val="ListParagraph"/>
+        <w:ind w:left="1080"/>
+      </w:pPr>
+    </w:p>
+    <w:p>
+      <w:pPr>
+        <w:pStyle w:val="ListParagraph"/>
+        <w:numPr>
+          <w:ilvl w:val="0"/>
+          <w:numId w:val="4"/>
+        </w:numPr>
+        <w:rPr>
+          <w:b/>
+          <w:bCs/>
+        </w:rPr>
+      </w:pPr>
+      <w:r>
+        <w:rPr>
+          <w:b/>
+          <w:bCs/>
+        </w:rPr>
+        <w:t>Testing an API</w:t>
+      </w:r>
+    </w:p>
+    <w:p>
+      <w:pPr>
+        <w:pStyle w:val="ListParagraph"/>
+        <w:ind w:left="360"/>
+        <w:rPr>
+          <w:b/>
+          <w:bCs/>
+        </w:rPr>
+      </w:pPr>
+      <w:r>
+        <w:t xml:space="preserve">       </w:t>
+      </w:r>
+      <w:r>
+        <w:rPr>
+          <w:b/>
+          <w:bCs/>
+        </w:rPr>
+        <w:t>Option 1</w:t>
+      </w:r>
+      <w:r>
+        <w:rPr>
+          <w:b/>
+          <w:bCs/>
+        </w:rPr>
+        <w:t xml:space="preserve"> – Using the Eclipse tooling</w:t>
+      </w:r>
+    </w:p>
+    <w:p>
+      <w:pPr>
+        <w:pStyle w:val="ListParagraph"/>
+        <w:numPr>
+          <w:ilvl w:val="1"/>
+          <w:numId w:val="4"/>
+        </w:numPr>
+      </w:pPr>
+      <w:r>
+        <w:t>In z/OS Connect EE Servers view, click the twisty next to APIs</w:t>
+      </w:r>
+    </w:p>
+    <w:p>
+      <w:pPr>
+        <w:pStyle w:val="ListParagraph"/>
+        <w:numPr>
+          <w:ilvl w:val="1"/>
+          <w:numId w:val="4"/>
+        </w:numPr>
+      </w:pPr>
+      <w:bookmarkStart w:id="2" w:name="_Hlk44503112"/>
+      <w:r>
+        <w:t>Right click the name of the API you would like to test</w:t>
+      </w:r>
+    </w:p>
+    <w:bookmarkEnd w:id="2"/>
+    <w:p>
+      <w:pPr>
+        <w:pStyle w:val="ListParagraph"/>
+        <w:numPr>
+          <w:ilvl w:val="1"/>
+          <w:numId w:val="4"/>
+        </w:numPr>
+      </w:pPr>
+      <w:r>
+        <w:t xml:space="preserve">Choose </w:t>
+      </w:r>
+      <w:r>
+        <w:rPr>
+          <w:b/>
+          <w:bCs/>
+        </w:rPr>
+        <w:t>Open in Swagger</w:t>
+      </w:r>
+      <w:r>
+        <w:rPr>
+          <w:b/>
+          <w:bCs/>
+        </w:rPr>
+        <w:t xml:space="preserve"> </w:t>
+      </w:r>
+      <w:r>
+        <w:rPr>
+          <w:b/>
+          <w:bCs/>
+        </w:rPr>
+        <w:t>UI</w:t>
+      </w:r>
+      <w:r>
+        <w:rPr>
+          <w:b/>
+          <w:bCs/>
+        </w:rPr>
+        <w:t xml:space="preserve">.  </w:t>
+      </w:r>
+      <w:r>
+        <w:t>A new window will open with the Swagger UI tool.</w:t>
+      </w:r>
+    </w:p>
+    <w:p>
+      <w:pPr>
+        <w:pStyle w:val="ListParagraph"/>
+        <w:numPr>
+          <w:ilvl w:val="1"/>
+          <w:numId w:val="4"/>
+        </w:numPr>
+      </w:pPr>
+      <w:r>
+        <w:t xml:space="preserve">In Swagger UI, </w:t>
+      </w:r>
+      <w:r>
+        <w:t xml:space="preserve">Provide the appropriate credentials and test values and click </w:t>
+      </w:r>
+      <w:r>
+        <w:rPr>
+          <w:b/>
+          <w:bCs/>
+        </w:rPr>
+        <w:t>Try it out</w:t>
+      </w:r>
+    </w:p>
+    <w:p>
+      <w:pPr>
+        <w:ind w:left="720"/>
+        <w:rPr>
+          <w:b/>
+          <w:bCs/>
+        </w:rPr>
+      </w:pPr>
+      <w:r>
+        <w:rPr>
+          <w:b/>
+          <w:bCs/>
+        </w:rPr>
+        <w:lastRenderedPageBreak/>
+        <w:t>Option 2 – Using external tooling</w:t>
+      </w:r>
+    </w:p>
+    <w:p>
+      <w:pPr>
+        <w:pStyle w:val="ListParagraph"/>
+        <w:numPr>
+          <w:ilvl w:val="1"/>
+          <w:numId w:val="4"/>
+        </w:numPr>
+      </w:pPr>
+      <w:r>
+        <w:t>In z/OS Connect EE Servers view, click the twisty next to APIs</w:t>
+      </w:r>
+    </w:p>
+    <w:p>
+      <w:pPr>
+        <w:pStyle w:val="ListParagraph"/>
+        <w:numPr>
+          <w:ilvl w:val="1"/>
+          <w:numId w:val="4"/>
+        </w:numPr>
+      </w:pPr>
+      <w:r>
+        <w:t>C</w:t>
+      </w:r>
+      <w:r>
+        <w:t>lick the name of the API you would like to test</w:t>
+      </w:r>
+    </w:p>
+    <w:p>
+      <w:pPr>
+        <w:pStyle w:val="ListParagraph"/>
+        <w:numPr>
+          <w:ilvl w:val="1"/>
+          <w:numId w:val="4"/>
+        </w:numPr>
+      </w:pPr>
+      <w:r>
+        <w:t>To the right of the Servers view, click the “Properties” tab to bring it into view</w:t>
+      </w:r>
+    </w:p>
+    <w:p>
+      <w:pPr>
+        <w:pStyle w:val="ListParagraph"/>
+        <w:ind w:left="1080"/>
+      </w:pPr>
+      <w:r>
+        <w:rPr>
+          <w:noProof/>
+        </w:rPr>
+        <mc:AlternateContent>
+          <mc:Choice Requires="wps">
+            <w:drawing>
+              <wp:anchor distT="0" distB="0" distL="114300" distR="114300" simplePos="0" relativeHeight="251682816" behindDoc="0" locked="0" layoutInCell="1" allowOverlap="1" wp14:anchorId="51E0596A" wp14:editId="5161E724">
+                <wp:simplePos x="0" y="0"/>
+                <wp:positionH relativeFrom="column">
+                  <wp:posOffset>3111500</wp:posOffset>
+                </wp:positionH>
+                <wp:positionV relativeFrom="paragraph">
+                  <wp:posOffset>894080</wp:posOffset>
+                </wp:positionV>
+                <wp:extent cx="431800" cy="889000"/>
+                <wp:effectExtent l="0" t="38100" r="63500" b="25400"/>
+                <wp:wrapNone/>
+                <wp:docPr id="192" name="Straight Arrow Connector 192"/>
+                <wp:cNvGraphicFramePr/>
+                <a:graphic xmlns:a="http://schemas.openxmlformats.org/drawingml/2006/main">
+                  <a:graphicData uri="http://schemas.microsoft.com/office/word/2010/wordprocessingShape">
+                    <wps:wsp>
+                      <wps:cNvCnPr/>
+                      <wps:spPr>
+                        <a:xfrm flipV="1">
+                          <a:off x="0" y="0"/>
+                          <a:ext cx="431800" cy="889000"/>
+                        </a:xfrm>
+                        <a:prstGeom prst="straightConnector1">
+                          <a:avLst/>
+                        </a:prstGeom>
+                        <a:ln w="12700">
+                          <a:solidFill>
+                            <a:srgbClr val="FF0000"/>
+                          </a:solidFill>
+                          <a:tailEnd type="triangle"/>
+                        </a:ln>
+                      </wps:spPr>
+                      <wps:style>
+                        <a:lnRef idx="1">
+                          <a:schemeClr val="accent1"/>
+                        </a:lnRef>
+                        <a:fillRef idx="0">
+                          <a:schemeClr val="accent1"/>
+                        </a:fillRef>
+                        <a:effectRef idx="0">
+                          <a:schemeClr val="accent1"/>
+                        </a:effectRef>
+                        <a:fontRef idx="minor">
+                          <a:schemeClr val="tx1"/>
+                        </a:fontRef>
+                      </wps:style>
+                      <wps:bodyPr/>
+                    </wps:wsp>
+                  </a:graphicData>
+                </a:graphic>
+                <wp14:sizeRelH relativeFrom="margin">
+                  <wp14:pctWidth>0</wp14:pctWidth>
+                </wp14:sizeRelH>
+                <wp14:sizeRelV relativeFrom="margin">
+                  <wp14:pctHeight>0</wp14:pctHeight>
+                </wp14:sizeRelV>
+              </wp:anchor>
+            </w:drawing>
+          </mc:Choice>
+          <mc:Fallback>
+            <w:pict>
+              <v:shape w14:anchorId="058D3DD1" id="Straight Arrow Connector 192" o:spid="_x0000_s1026" type="#_x0000_t32" style="position:absolute;margin-left:245pt;margin-top:70.4pt;width:34pt;height:70pt;flip:y;z-index:251682816;visibility:visible;mso-wrap-style:square;mso-width-percent:0;mso-height-percent:0;mso-wrap-distance-left:9pt;mso-wrap-distance-top:0;mso-wrap-distance-right:9pt;mso-wrap-distance-bottom:0;mso-position-horizontal:absolute;mso-position-horizontal-relative:text;mso-position-vertical:absolute;mso-position-vertical-relative:text;mso-width-percent:0;mso-height-percent:0;mso-width-relative:margin;mso-height-relative:margin" o:gfxdata="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" strokecolor="red" strokeweight="1pt">
+                <v:stroke endarrow="block" joinstyle="miter"/>
+              </v:shape>
+            </w:pict>
+          </mc:Fallback>
+        </mc:AlternateContent>
+      </w:r>
+      <w:r>
+        <w:drawing>
+          <wp:inline distT="0" distB="0" distL="0" distR="0" wp14:anchorId="0A34C266" wp14:editId="5FA7ED88">
+            <wp:extent cx="5397500" cy="1492309"/>
+            <wp:effectExtent l="0" t="0" r="0" b="0"/>
+            <wp:docPr id="62" name="Picture 62"/>
+            <wp:cNvGraphicFramePr>
+              <a:graphicFrameLocks xmlns:a="http://schemas.openxmlformats.org/drawingml/2006/main" noChangeAspect="1"/>
+            </wp:cNvGraphicFramePr>
+            <a:graphic xmlns:a="http://schemas.openxmlformats.org/drawingml/2006/main">
+              <a:graphicData uri="http://schemas.openxmlformats.org/drawingml/2006/picture">
+                <pic:pic xmlns:pic="http://schemas.openxmlformats.org/drawingml/2006/picture">
+                  <pic:nvPicPr>
+                    <pic:cNvPr id="1" name=""/>
+                    <pic:cNvPicPr/>
+                  </pic:nvPicPr>
+                  <pic:blipFill>
+                    <a:blip r:embed="rId26"/>
+                    <a:stretch>
+                      <a:fillRect/>
+                    </a:stretch>
+                  </pic:blipFill>
+                  <pic:spPr>
+                    <a:xfrm>
+                      <a:off x="0" y="0"/>
+                      <a:ext cx="5416692" cy="1497615"/>
+                    </a:xfrm>
+                    <a:prstGeom prst="rect">
+                      <a:avLst/>
+                    </a:prstGeom>
+                  </pic:spPr>
+                </pic:pic>
+              </a:graphicData>
+            </a:graphic>
+          </wp:inline>
+        </w:drawing>
+      </w:r>
+    </w:p>
+    <w:p>
+      <w:pPr>
+        <w:pStyle w:val="ListParagraph"/>
+        <w:ind w:left="1080"/>
+      </w:pPr>
+    </w:p>
+    <w:p>
+      <w:pPr>
+        <w:pStyle w:val="ListParagraph"/>
+        <w:numPr>
+          <w:ilvl w:val="1"/>
+          <w:numId w:val="4"/>
+        </w:numPr>
+      </w:pPr>
+      <w:r>
+        <w:t>Click the “copy” icon next to the API URL.</w:t>
+      </w:r>
+    </w:p>
+    <w:p>
+      <w:pPr>
+        <w:pStyle w:val="ListParagraph"/>
+        <w:numPr>
+          <w:ilvl w:val="1"/>
+          <w:numId w:val="4"/>
+        </w:numPr>
+      </w:pPr>
+      <w:r>
+        <w:t>Use that url in the tool of your choice.</w:t>
+      </w:r>
+    </w:p>
+    <w:p>
+      <w:pPr>
+        <w:pStyle w:val="ListParagraph"/>
+        <w:ind w:left="360"/>
+      </w:pPr>
+    </w:p>
+    <w:p>
+      <w:pPr>
+        <w:pStyle w:val="ListParagraph"/>
+        <w:ind w:left="360"/>
+      </w:pPr>
     </w:p>
     <w:sectPr>
       <w:pgSz w:w="12240" w:h="15840"/>
@@ -2619,6 +5063,95 @@
     </w:lvl>
   </w:abstractNum>
   <w:abstractNum w:abstractNumId="2" w15:restartNumberingAfterBreak="0">
+    <w:nsid w:val="299D1966"/>
+    <w:multiLevelType w:val="hybridMultilevel"/>
+    <w:tmpl w:val="BA76F7AE"/>
+    <w:lvl w:ilvl="0" w:tplc="04090011">
+      <w:start w:val="1"/>
+      <w:numFmt w:val="decimal"/>
+      <w:lvlText w:val="%1)"/>
+      <w:lvlJc w:val="left"/>
+      <w:pPr>
+        <w:ind w:left="360" w:hanging="360"/>
+      </w:pPr>
+      <w:rPr>
+        <w:rFonts w:hint="default"/>
+      </w:rPr>
+    </w:lvl>
+    <w:lvl w:ilvl="1" w:tplc="0409000F">
+      <w:start w:val="1"/>
+      <w:numFmt w:val="decimal"/>
+      <w:lvlText w:val="%2."/>
+      <w:lvlJc w:val="left"/>
+      <w:pPr>
+        <w:ind w:left="1080" w:hanging="360"/>
+      </w:pPr>
+    </w:lvl>
+    <w:lvl w:ilvl="2" w:tplc="0409001B">
+      <w:start w:val="1"/>
+      <w:numFmt w:val="lowerRoman"/>
+      <w:lvlText w:val="%3."/>
+      <w:lvlJc w:val="right"/>
+      <w:pPr>
+        <w:ind w:left="1800" w:hanging="180"/>
+      </w:pPr>
+    </w:lvl>
+    <w:lvl w:ilvl="3" w:tplc="0409000F" w:tentative="1">
+      <w:start w:val="1"/>
+      <w:numFmt w:val="decimal"/>
+      <w:lvlText w:val="%4."/>
+      <w:lvlJc w:val="left"/>
+      <w:pPr>
+        <w:ind w:left="2520" w:hanging="360"/>
+      </w:pPr>
+    </w:lvl>
+    <w:lvl w:ilvl="4" w:tplc="04090019" w:tentative="1">
+      <w:start w:val="1"/>
+      <w:numFmt w:val="lowerLetter"/>
+      <w:lvlText w:val="%5."/>
+      <w:lvlJc w:val="left"/>
+      <w:pPr>
+        <w:ind w:left="3240" w:hanging="360"/>
+      </w:pPr>
+    </w:lvl>
+    <w:lvl w:ilvl="5" w:tplc="0409001B" w:tentative="1">
+      <w:start w:val="1"/>
+      <w:numFmt w:val="lowerRoman"/>
+      <w:lvlText w:val="%6."/>
+      <w:lvlJc w:val="right"/>
+      <w:pPr>
+        <w:ind w:left="3960" w:hanging="180"/>
+      </w:pPr>
+    </w:lvl>
+    <w:lvl w:ilvl="6" w:tplc="0409000F" w:tentative="1">
+      <w:start w:val="1"/>
+      <w:numFmt w:val="decimal"/>
+      <w:lvlText w:val="%7."/>
+      <w:lvlJc w:val="left"/>
+      <w:pPr>
+        <w:ind w:left="4680" w:hanging="360"/>
+      </w:pPr>
+    </w:lvl>
+    <w:lvl w:ilvl="7" w:tplc="04090019" w:tentative="1">
+      <w:start w:val="1"/>
+      <w:numFmt w:val="lowerLetter"/>
+      <w:lvlText w:val="%8."/>
+      <w:lvlJc w:val="left"/>
+      <w:pPr>
+        <w:ind w:left="5400" w:hanging="360"/>
+      </w:pPr>
+    </w:lvl>
+    <w:lvl w:ilvl="8" w:tplc="0409001B" w:tentative="1">
+      <w:start w:val="1"/>
+      <w:numFmt w:val="lowerRoman"/>
+      <w:lvlText w:val="%9."/>
+      <w:lvlJc w:val="right"/>
+      <w:pPr>
+        <w:ind w:left="6120" w:hanging="180"/>
+      </w:pPr>
+    </w:lvl>
+  </w:abstractNum>
+  <w:abstractNum w:abstractNumId="3" w15:restartNumberingAfterBreak="0">
     <w:nsid w:val="57FB01C7"/>
     <w:multiLevelType w:val="hybridMultilevel"/>
     <w:tmpl w:val="D42C548A"/>
@@ -2701,6 +5234,95 @@
       <w:lvlJc w:val="right"/>
       <w:pPr>
         <w:ind w:left="6120" w:hanging="180"/>
+      </w:pPr>
+    </w:lvl>
+  </w:abstractNum>
+  <w:abstractNum w:abstractNumId="4" w15:restartNumberingAfterBreak="0">
+    <w:nsid w:val="67446C88"/>
+    <w:multiLevelType w:val="hybridMultilevel"/>
+    <w:tmpl w:val="DA9405BE"/>
+    <w:lvl w:ilvl="0" w:tplc="04090011">
+      <w:start w:val="1"/>
+      <w:numFmt w:val="decimal"/>
+      <w:lvlText w:val="%1)"/>
+      <w:lvlJc w:val="left"/>
+      <w:pPr>
+        <w:ind w:left="1080" w:hanging="360"/>
+      </w:pPr>
+      <w:rPr>
+        <w:rFonts w:hint="default"/>
+      </w:rPr>
+    </w:lvl>
+    <w:lvl w:ilvl="1" w:tplc="04090019" w:tentative="1">
+      <w:start w:val="1"/>
+      <w:numFmt w:val="lowerLetter"/>
+      <w:lvlText w:val="%2."/>
+      <w:lvlJc w:val="left"/>
+      <w:pPr>
+        <w:ind w:left="2160" w:hanging="360"/>
+      </w:pPr>
+    </w:lvl>
+    <w:lvl w:ilvl="2" w:tplc="0409001B" w:tentative="1">
+      <w:start w:val="1"/>
+      <w:numFmt w:val="lowerRoman"/>
+      <w:lvlText w:val="%3."/>
+      <w:lvlJc w:val="right"/>
+      <w:pPr>
+        <w:ind w:left="2880" w:hanging="180"/>
+      </w:pPr>
+    </w:lvl>
+    <w:lvl w:ilvl="3" w:tplc="0409000F" w:tentative="1">
+      <w:start w:val="1"/>
+      <w:numFmt w:val="decimal"/>
+      <w:lvlText w:val="%4."/>
+      <w:lvlJc w:val="left"/>
+      <w:pPr>
+        <w:ind w:left="3600" w:hanging="360"/>
+      </w:pPr>
+    </w:lvl>
+    <w:lvl w:ilvl="4" w:tplc="04090019" w:tentative="1">
+      <w:start w:val="1"/>
+      <w:numFmt w:val="lowerLetter"/>
+      <w:lvlText w:val="%5."/>
+      <w:lvlJc w:val="left"/>
+      <w:pPr>
+        <w:ind w:left="4320" w:hanging="360"/>
+      </w:pPr>
+    </w:lvl>
+    <w:lvl w:ilvl="5" w:tplc="0409001B" w:tentative="1">
+      <w:start w:val="1"/>
+      <w:numFmt w:val="lowerRoman"/>
+      <w:lvlText w:val="%6."/>
+      <w:lvlJc w:val="right"/>
+      <w:pPr>
+        <w:ind w:left="5040" w:hanging="180"/>
+      </w:pPr>
+    </w:lvl>
+    <w:lvl w:ilvl="6" w:tplc="0409000F" w:tentative="1">
+      <w:start w:val="1"/>
+      <w:numFmt w:val="decimal"/>
+      <w:lvlText w:val="%7."/>
+      <w:lvlJc w:val="left"/>
+      <w:pPr>
+        <w:ind w:left="5760" w:hanging="360"/>
+      </w:pPr>
+    </w:lvl>
+    <w:lvl w:ilvl="7" w:tplc="04090019" w:tentative="1">
+      <w:start w:val="1"/>
+      <w:numFmt w:val="lowerLetter"/>
+      <w:lvlText w:val="%8."/>
+      <w:lvlJc w:val="left"/>
+      <w:pPr>
+        <w:ind w:left="6480" w:hanging="360"/>
+      </w:pPr>
+    </w:lvl>
+    <w:lvl w:ilvl="8" w:tplc="0409001B" w:tentative="1">
+      <w:start w:val="1"/>
+      <w:numFmt w:val="lowerRoman"/>
+      <w:lvlText w:val="%9."/>
+      <w:lvlJc w:val="right"/>
+      <w:pPr>
+        <w:ind w:left="7200" w:hanging="180"/>
       </w:pPr>
     </w:lvl>
   </w:abstractNum>
@@ -2711,7 +5333,13 @@
     <w:abstractNumId w:val="0"/>
   </w:num>
   <w:num w:numId="3">
+    <w:abstractNumId w:val="3"/>
+  </w:num>
+  <w:num w:numId="4">
     <w:abstractNumId w:val="2"/>
+  </w:num>
+  <w:num w:numId="5">
+    <w:abstractNumId w:val="4"/>
   </w:num>
 </w:numbering>
 </file>
@@ -3543,7 +6171,7 @@
 </file>
 
 <file path=customXml/itemProps1.xml><?xml version="1.0" encoding="utf-8"?>
-<ds:datastoreItem xmlns:ds="http://schemas.openxmlformats.org/officeDocument/2006/customXml" ds:itemID="{6154C159-B75B-4197-AA1D-6378812009E4}">
+<ds:datastoreItem xmlns:ds="http://schemas.openxmlformats.org/officeDocument/2006/customXml" ds:itemID="{F8C9674E-F1DD-414C-BBB6-72A777178629}">
   <ds:schemaRefs>
     <ds:schemaRef ds:uri="http://schemas.openxmlformats.org/officeDocument/2006/bibliography"/>
   </ds:schemaRefs>

</xml_diff>